<commit_message>
M7 done: docs (CGS v1/CLI/Publish), Python formatter tests, Rust unit+golden+perf, hide PyO3 in tests, Masterplan updated
</commit_message>
<xml_diff>
--- a/Sprinter/m7/M7.DOD.docx
+++ b/Sprinter/m7/M7.DOD.docx
@@ -16,7 +16,7 @@
           <w:bCs/>
           <w:highlight w:val="yellow"/>
         </w:rPr>
-        <w:t>Hva er gjort</w:t>
+        <w:t>CycleGraph – Milepæl 7 (M7)</w:t>
       </w:r>
     </w:p>
     <w:p>
@@ -24,14 +24,25 @@
         <w:rPr>
           <w:b/>
           <w:bCs/>
-        </w:rPr>
-      </w:pPr>
-      <w:r>
-        <w:rPr>
-          <w:b/>
-          <w:bCs/>
-        </w:rPr>
-        <w:t>2) Backlog-kommentar (oppdatert “Hva er gjort”)</w:t>
+          <w:highlight w:val="yellow"/>
+        </w:rPr>
+      </w:pPr>
+      <w:r>
+        <w:rPr>
+          <w:b/>
+          <w:bCs/>
+          <w:highlight w:val="yellow"/>
+        </w:rPr>
+        <w:t>4.3 Strava</w:t>
+      </w:r>
+      <w:r>
+        <w:rPr>
+          <w:b/>
+          <w:bCs/>
+          <w:highlight w:val="yellow"/>
+        </w:rPr>
+        <w:noBreakHyphen/>
+        <w:t>klient – status og oppsummering</w:t>
       </w:r>
     </w:p>
     <w:p>
@@ -39,22 +50,16 @@
         <w:rPr>
           <w:b/>
           <w:bCs/>
-        </w:rPr>
-      </w:pPr>
-      <w:r>
-        <w:rPr>
-          <w:b/>
-          <w:bCs/>
-        </w:rPr>
-        <w:t>CycleGraph – Milepæl 7 – 4.3 Strava</w:t>
-      </w:r>
-      <w:r>
-        <w:rPr>
-          <w:b/>
-          <w:bCs/>
-        </w:rPr>
-        <w:noBreakHyphen/>
-        <w:t>klient</w:t>
+          <w:highlight w:val="yellow"/>
+        </w:rPr>
+      </w:pPr>
+      <w:r>
+        <w:rPr>
+          <w:b/>
+          <w:bCs/>
+          <w:highlight w:val="yellow"/>
+        </w:rPr>
+        <w:t>Hva er gjort (FERDIG)</w:t>
       </w:r>
     </w:p>
     <w:p>
@@ -62,1824 +67,1259 @@
         <w:rPr>
           <w:b/>
           <w:bCs/>
-        </w:rPr>
-      </w:pPr>
-      <w:r>
-        <w:rPr>
-          <w:b/>
-          <w:bCs/>
-        </w:rPr>
-        <w:t>Hva er gjort (FERDIG)</w:t>
+          <w:highlight w:val="yellow"/>
+        </w:rPr>
+      </w:pPr>
+      <w:r>
+        <w:rPr>
+          <w:b/>
+          <w:bCs/>
+          <w:highlight w:val="yellow"/>
+        </w:rPr>
+        <w:t>4.1 Strava publish formatter</w:t>
       </w:r>
     </w:p>
     <w:p>
       <w:pPr>
         <w:numPr>
           <w:ilvl w:val="0"/>
-          <w:numId w:val="35"/>
+          <w:numId w:val="38"/>
         </w:numPr>
         <w:rPr>
           <w:b/>
           <w:bCs/>
-        </w:rPr>
-      </w:pPr>
-      <w:r>
-        <w:rPr>
-          <w:b/>
-          <w:bCs/>
-        </w:rPr>
-        <w:t>4.1 Strava publish formatter</w:t>
+          <w:highlight w:val="yellow"/>
+        </w:rPr>
+      </w:pPr>
+      <w:r>
+        <w:rPr>
+          <w:b/>
+          <w:bCs/>
+          <w:highlight w:val="yellow"/>
+        </w:rPr>
+        <w:t>cli/formatters/strava_publish.py med trimming, fallbacks, språk (NO/EN) og lengdegrenser.</w:t>
       </w:r>
     </w:p>
     <w:p>
       <w:pPr>
         <w:numPr>
-          <w:ilvl w:val="1"/>
-          <w:numId w:val="35"/>
+          <w:ilvl w:val="0"/>
+          <w:numId w:val="38"/>
         </w:numPr>
         <w:rPr>
           <w:b/>
           <w:bCs/>
-        </w:rPr>
-      </w:pPr>
-      <w:r>
-        <w:rPr>
-          <w:b/>
-          <w:bCs/>
-        </w:rPr>
-        <w:t>cli/formatters/strava_publish.py med trimming, fallbacks, språk (NO/EN) og lengdegrenser.</w:t>
+          <w:highlight w:val="yellow"/>
+        </w:rPr>
+      </w:pPr>
+      <w:r>
+        <w:rPr>
+          <w:b/>
+          <w:bCs/>
+          <w:highlight w:val="yellow"/>
+        </w:rPr>
+        <w:t>Enhetstester skrevet – grønne.</w:t>
       </w:r>
     </w:p>
     <w:p>
       <w:pPr>
+        <w:rPr>
+          <w:b/>
+          <w:bCs/>
+          <w:highlight w:val="yellow"/>
+        </w:rPr>
+      </w:pPr>
+      <w:r>
+        <w:rPr>
+          <w:b/>
+          <w:bCs/>
+          <w:highlight w:val="yellow"/>
+        </w:rPr>
+        <w:t>4.2 CLI</w:t>
+      </w:r>
+      <w:r>
+        <w:rPr>
+          <w:b/>
+          <w:bCs/>
+          <w:highlight w:val="yellow"/>
+        </w:rPr>
+        <w:noBreakHyphen/>
+        <w:t>integrasjon: dry</w:t>
+      </w:r>
+      <w:r>
+        <w:rPr>
+          <w:b/>
+          <w:bCs/>
+          <w:highlight w:val="yellow"/>
+        </w:rPr>
+        <w:noBreakHyphen/>
+        <w:t>run, W/slag</w:t>
+      </w:r>
+      <w:r>
+        <w:rPr>
+          <w:b/>
+          <w:bCs/>
+          <w:highlight w:val="yellow"/>
+        </w:rPr>
+        <w:noBreakHyphen/>
+        <w:t>baseline og badges</w:t>
+      </w:r>
+    </w:p>
+    <w:p>
+      <w:pPr>
+        <w:numPr>
+          <w:ilvl w:val="0"/>
+          <w:numId w:val="39"/>
+        </w:numPr>
+        <w:rPr>
+          <w:b/>
+          <w:bCs/>
+          <w:highlight w:val="yellow"/>
+        </w:rPr>
+      </w:pPr>
+      <w:r>
+        <w:rPr>
+          <w:b/>
+          <w:bCs/>
+          <w:highlight w:val="yellow"/>
+        </w:rPr>
+        <w:t>cli/analyze.py støtter --dry-run og --lang.</w:t>
+      </w:r>
+    </w:p>
+    <w:p>
+      <w:pPr>
+        <w:numPr>
+          <w:ilvl w:val="0"/>
+          <w:numId w:val="39"/>
+        </w:numPr>
+        <w:rPr>
+          <w:b/>
+          <w:bCs/>
+          <w:highlight w:val="yellow"/>
+        </w:rPr>
+      </w:pPr>
+      <w:proofErr w:type="gramStart"/>
+      <w:r>
+        <w:rPr>
+          <w:b/>
+          <w:bCs/>
+          <w:highlight w:val="yellow"/>
+        </w:rPr>
+        <w:t>Robust</w:t>
+      </w:r>
+      <w:proofErr w:type="gramEnd"/>
+      <w:r>
+        <w:rPr>
+          <w:b/>
+          <w:bCs/>
+          <w:highlight w:val="yellow"/>
+        </w:rPr>
+        <w:t xml:space="preserve"> core</w:t>
+      </w:r>
+      <w:r>
+        <w:rPr>
+          <w:b/>
+          <w:bCs/>
+          <w:highlight w:val="yellow"/>
+        </w:rPr>
+        <w:noBreakHyphen/>
+        <w:t>shim for API</w:t>
+      </w:r>
+      <w:r>
+        <w:rPr>
+          <w:b/>
+          <w:bCs/>
+          <w:highlight w:val="yellow"/>
+        </w:rPr>
+        <w:noBreakHyphen/>
+        <w:t>varianter.</w:t>
+      </w:r>
+    </w:p>
+    <w:p>
+      <w:pPr>
+        <w:numPr>
+          <w:ilvl w:val="0"/>
+          <w:numId w:val="39"/>
+        </w:numPr>
+        <w:rPr>
+          <w:b/>
+          <w:bCs/>
+          <w:highlight w:val="yellow"/>
+        </w:rPr>
+      </w:pPr>
+      <w:r>
+        <w:rPr>
+          <w:b/>
+          <w:bCs/>
+          <w:highlight w:val="yellow"/>
+        </w:rPr>
+        <w:t>W/slag</w:t>
+      </w:r>
+      <w:r>
+        <w:rPr>
+          <w:b/>
+          <w:bCs/>
+          <w:highlight w:val="yellow"/>
+        </w:rPr>
+        <w:noBreakHyphen/>
+        <w:t>baseline fra siste 28 dager (±25 % varighet).</w:t>
+      </w:r>
+    </w:p>
+    <w:p>
+      <w:pPr>
+        <w:numPr>
+          <w:ilvl w:val="0"/>
+          <w:numId w:val="39"/>
+        </w:numPr>
+        <w:rPr>
+          <w:b/>
+          <w:bCs/>
+          <w:highlight w:val="yellow"/>
+        </w:rPr>
+      </w:pPr>
+      <w:r>
+        <w:rPr>
+          <w:b/>
+          <w:bCs/>
+          <w:highlight w:val="yellow"/>
+        </w:rPr>
+        <w:t>Badges: Big Engine + Metronome.</w:t>
+      </w:r>
+    </w:p>
+    <w:p>
+      <w:pPr>
+        <w:numPr>
+          <w:ilvl w:val="0"/>
+          <w:numId w:val="39"/>
+        </w:numPr>
+        <w:rPr>
+          <w:b/>
+          <w:bCs/>
+          <w:highlight w:val="yellow"/>
+        </w:rPr>
+      </w:pPr>
+      <w:r>
+        <w:rPr>
+          <w:b/>
+          <w:bCs/>
+          <w:highlight w:val="yellow"/>
+        </w:rPr>
+        <w:t>Null</w:t>
+      </w:r>
+      <w:r>
+        <w:rPr>
+          <w:b/>
+          <w:bCs/>
+          <w:highlight w:val="yellow"/>
+        </w:rPr>
+        <w:noBreakHyphen/>
+        <w:t>cleanup for metrics der HR + watt finnes.</w:t>
+      </w:r>
+    </w:p>
+    <w:p>
+      <w:pPr>
+        <w:rPr>
+          <w:b/>
+          <w:bCs/>
+          <w:highlight w:val="yellow"/>
+        </w:rPr>
+      </w:pPr>
+      <w:r>
+        <w:rPr>
+          <w:b/>
+          <w:bCs/>
+          <w:highlight w:val="yellow"/>
+        </w:rPr>
+        <w:t>4.3 Strava</w:t>
+      </w:r>
+      <w:r>
+        <w:rPr>
+          <w:b/>
+          <w:bCs/>
+          <w:highlight w:val="yellow"/>
+        </w:rPr>
+        <w:noBreakHyphen/>
+        <w:t>klient (fullført)</w:t>
+      </w:r>
+    </w:p>
+    <w:p>
+      <w:pPr>
+        <w:numPr>
+          <w:ilvl w:val="0"/>
+          <w:numId w:val="40"/>
+        </w:numPr>
+        <w:rPr>
+          <w:b/>
+          <w:bCs/>
+          <w:highlight w:val="yellow"/>
+        </w:rPr>
+      </w:pPr>
+      <w:r>
+        <w:rPr>
+          <w:b/>
+          <w:bCs/>
+          <w:highlight w:val="yellow"/>
+        </w:rPr>
+        <w:t xml:space="preserve">Ny </w:t>
+      </w:r>
+      <w:proofErr w:type="gramStart"/>
+      <w:r>
+        <w:rPr>
+          <w:b/>
+          <w:bCs/>
+          <w:highlight w:val="yellow"/>
+        </w:rPr>
+        <w:t>robust</w:t>
+      </w:r>
+      <w:proofErr w:type="gramEnd"/>
+      <w:r>
+        <w:rPr>
+          <w:b/>
+          <w:bCs/>
+          <w:highlight w:val="yellow"/>
+        </w:rPr>
+        <w:t xml:space="preserve"> klient i cli/strava_client.py:</w:t>
+      </w:r>
+    </w:p>
+    <w:p>
+      <w:pPr>
         <w:numPr>
           <w:ilvl w:val="1"/>
-          <w:numId w:val="35"/>
+          <w:numId w:val="40"/>
         </w:numPr>
         <w:rPr>
           <w:b/>
           <w:bCs/>
-        </w:rPr>
-      </w:pPr>
-      <w:r>
-        <w:rPr>
-          <w:b/>
-          <w:bCs/>
-        </w:rPr>
-        <w:t>Tester skrevet og grønne.</w:t>
+          <w:highlight w:val="yellow"/>
+        </w:rPr>
+      </w:pPr>
+      <w:r>
+        <w:rPr>
+          <w:b/>
+          <w:bCs/>
+          <w:highlight w:val="yellow"/>
+        </w:rPr>
+        <w:t>_</w:t>
+      </w:r>
+      <w:proofErr w:type="gramStart"/>
+      <w:r>
+        <w:rPr>
+          <w:b/>
+          <w:bCs/>
+          <w:highlight w:val="yellow"/>
+        </w:rPr>
+        <w:t>headers(</w:t>
+      </w:r>
+      <w:proofErr w:type="gramEnd"/>
+      <w:r>
+        <w:rPr>
+          <w:b/>
+          <w:bCs/>
+          <w:highlight w:val="yellow"/>
+        </w:rPr>
+        <w:t>) sender bare Authorization: Bearer … + Accept (fikser tidligere InvalidHeader).</w:t>
       </w:r>
     </w:p>
     <w:p>
       <w:pPr>
         <w:numPr>
-          <w:ilvl w:val="0"/>
-          <w:numId w:val="35"/>
+          <w:ilvl w:val="1"/>
+          <w:numId w:val="40"/>
         </w:numPr>
         <w:rPr>
           <w:b/>
           <w:bCs/>
-        </w:rPr>
-      </w:pPr>
-      <w:r>
-        <w:rPr>
-          <w:b/>
-          <w:bCs/>
-        </w:rPr>
-        <w:t>4.2 CLI</w:t>
-      </w:r>
-      <w:r>
-        <w:rPr>
-          <w:b/>
-          <w:bCs/>
+          <w:highlight w:val="yellow"/>
+        </w:rPr>
+      </w:pPr>
+      <w:r>
+        <w:rPr>
+          <w:b/>
+          <w:bCs/>
+          <w:highlight w:val="yellow"/>
+        </w:rPr>
+        <w:t>Auto</w:t>
+      </w:r>
+      <w:r>
+        <w:rPr>
+          <w:b/>
+          <w:bCs/>
+          <w:highlight w:val="yellow"/>
         </w:rPr>
         <w:noBreakHyphen/>
-        <w:t>integrasjon: dry</w:t>
-      </w:r>
-      <w:r>
-        <w:rPr>
-          <w:b/>
-          <w:bCs/>
+        <w:t>refresh av token ved 401 (M6</w:t>
+      </w:r>
+      <w:r>
+        <w:rPr>
+          <w:b/>
+          <w:bCs/>
+          <w:highlight w:val="yellow"/>
         </w:rPr>
         <w:noBreakHyphen/>
-        <w:t>run, W/slag</w:t>
-      </w:r>
-      <w:r>
-        <w:rPr>
-          <w:b/>
-          <w:bCs/>
-        </w:rPr>
-        <w:noBreakHyphen/>
-        <w:t>baseline og badges</w:t>
+        <w:t xml:space="preserve">auth </w:t>
+      </w:r>
+      <w:proofErr w:type="gramStart"/>
+      <w:r>
+        <w:rPr>
+          <w:b/>
+          <w:bCs/>
+          <w:highlight w:val="yellow"/>
+        </w:rPr>
+        <w:t>/ .env</w:t>
+      </w:r>
+      <w:proofErr w:type="gramEnd"/>
+      <w:r>
+        <w:rPr>
+          <w:b/>
+          <w:bCs/>
+          <w:highlight w:val="yellow"/>
+        </w:rPr>
+        <w:t xml:space="preserve"> CID/SECRET).</w:t>
       </w:r>
     </w:p>
     <w:p>
       <w:pPr>
         <w:numPr>
           <w:ilvl w:val="1"/>
-          <w:numId w:val="35"/>
+          <w:numId w:val="40"/>
         </w:numPr>
         <w:rPr>
           <w:b/>
           <w:bCs/>
-        </w:rPr>
-      </w:pPr>
-      <w:r>
-        <w:rPr>
-          <w:b/>
-          <w:bCs/>
-        </w:rPr>
-        <w:t>cli/analyze.py støtter --dry-run og --lang.</w:t>
+          <w:highlight w:val="yellow"/>
+        </w:rPr>
+      </w:pPr>
+      <w:r>
+        <w:rPr>
+          <w:b/>
+          <w:bCs/>
+          <w:highlight w:val="yellow"/>
+        </w:rPr>
+        <w:t>Metoder: get_latest_activity_</w:t>
+      </w:r>
+      <w:proofErr w:type="gramStart"/>
+      <w:r>
+        <w:rPr>
+          <w:b/>
+          <w:bCs/>
+          <w:highlight w:val="yellow"/>
+        </w:rPr>
+        <w:t>id(</w:t>
+      </w:r>
+      <w:proofErr w:type="gramEnd"/>
+      <w:r>
+        <w:rPr>
+          <w:b/>
+          <w:bCs/>
+          <w:highlight w:val="yellow"/>
+        </w:rPr>
+        <w:t>), update_</w:t>
+      </w:r>
+      <w:proofErr w:type="gramStart"/>
+      <w:r>
+        <w:rPr>
+          <w:b/>
+          <w:bCs/>
+          <w:highlight w:val="yellow"/>
+        </w:rPr>
+        <w:t>description(</w:t>
+      </w:r>
+      <w:proofErr w:type="gramEnd"/>
+      <w:r>
+        <w:rPr>
+          <w:b/>
+          <w:bCs/>
+          <w:highlight w:val="yellow"/>
+        </w:rPr>
+        <w:t>), publish_to_strava(...).</w:t>
       </w:r>
     </w:p>
     <w:p>
       <w:pPr>
         <w:numPr>
           <w:ilvl w:val="1"/>
-          <w:numId w:val="35"/>
+          <w:numId w:val="40"/>
         </w:numPr>
         <w:rPr>
           <w:b/>
           <w:bCs/>
-        </w:rPr>
-      </w:pPr>
-      <w:r>
-        <w:rPr>
-          <w:b/>
-          <w:bCs/>
-        </w:rPr>
-        <w:t>Robust core</w:t>
-      </w:r>
-      <w:r>
-        <w:rPr>
-          <w:b/>
-          <w:bCs/>
+          <w:highlight w:val="yellow"/>
+        </w:rPr>
+      </w:pPr>
+      <w:r>
+        <w:rPr>
+          <w:b/>
+          <w:bCs/>
+          <w:highlight w:val="yellow"/>
+        </w:rPr>
+        <w:t>Kommentar</w:t>
+      </w:r>
+      <w:r>
+        <w:rPr>
+          <w:b/>
+          <w:bCs/>
+          <w:highlight w:val="yellow"/>
         </w:rPr>
         <w:noBreakHyphen/>
-        <w:t>shim for API</w:t>
-      </w:r>
-      <w:r>
-        <w:rPr>
-          <w:b/>
-          <w:bCs/>
+        <w:t>fallback: Strava har ikke offentlig POST</w:t>
+      </w:r>
+      <w:r>
+        <w:rPr>
+          <w:b/>
+          <w:bCs/>
+          <w:highlight w:val="yellow"/>
         </w:rPr>
         <w:noBreakHyphen/>
-        <w:t>varianter.</w:t>
+        <w:t xml:space="preserve">kommentar—vi prepender “kommentar” inn i beskrivelsen ved behov. Logger: </w:t>
+      </w:r>
+      <w:r>
+        <w:rPr>
+          <w:b/>
+          <w:bCs/>
+          <w:i/>
+          <w:iCs/>
+          <w:highlight w:val="yellow"/>
+        </w:rPr>
+        <w:t>“kommentar ikke støttet → brukt fallback (lagt i beskrivelsen)”</w:t>
+      </w:r>
+      <w:r>
+        <w:rPr>
+          <w:b/>
+          <w:bCs/>
+          <w:highlight w:val="yellow"/>
+        </w:rPr>
+        <w:t>.</w:t>
       </w:r>
     </w:p>
     <w:p>
       <w:pPr>
         <w:numPr>
           <w:ilvl w:val="1"/>
-          <w:numId w:val="35"/>
+          <w:numId w:val="40"/>
         </w:numPr>
         <w:rPr>
           <w:b/>
           <w:bCs/>
-        </w:rPr>
-      </w:pPr>
-      <w:r>
-        <w:rPr>
-          <w:b/>
-          <w:bCs/>
-        </w:rPr>
-        <w:t>W/slag</w:t>
-      </w:r>
-      <w:r>
-        <w:rPr>
-          <w:b/>
-          <w:bCs/>
-        </w:rPr>
-        <w:noBreakHyphen/>
-        <w:t>baseline fra siste 28 dager (±25 % varighet).</w:t>
+          <w:highlight w:val="yellow"/>
+        </w:rPr>
+      </w:pPr>
+      <w:r>
+        <w:rPr>
+          <w:b/>
+          <w:bCs/>
+          <w:highlight w:val="yellow"/>
+        </w:rPr>
+        <w:t>Tåler både load_</w:t>
+      </w:r>
+      <w:proofErr w:type="gramStart"/>
+      <w:r>
+        <w:rPr>
+          <w:b/>
+          <w:bCs/>
+          <w:highlight w:val="yellow"/>
+        </w:rPr>
+        <w:t>tokens(</w:t>
+      </w:r>
+      <w:proofErr w:type="gramEnd"/>
+      <w:r>
+        <w:rPr>
+          <w:b/>
+          <w:bCs/>
+          <w:highlight w:val="yellow"/>
+        </w:rPr>
+        <w:t>) med og uten filparameter.</w:t>
       </w:r>
     </w:p>
     <w:p>
       <w:pPr>
         <w:numPr>
-          <w:ilvl w:val="1"/>
-          <w:numId w:val="35"/>
+          <w:ilvl w:val="0"/>
+          <w:numId w:val="40"/>
         </w:numPr>
         <w:rPr>
           <w:b/>
           <w:bCs/>
-        </w:rPr>
-      </w:pPr>
-      <w:r>
-        <w:rPr>
-          <w:b/>
-          <w:bCs/>
-        </w:rPr>
-        <w:t>Badges: Big Engine + Metronome.</w:t>
+          <w:highlight w:val="yellow"/>
+        </w:rPr>
+      </w:pPr>
+      <w:r>
+        <w:rPr>
+          <w:b/>
+          <w:bCs/>
+          <w:highlight w:val="yellow"/>
+        </w:rPr>
+        <w:t>Bakoverkompatibel shim: modulnivå</w:t>
+      </w:r>
+      <w:r>
+        <w:rPr>
+          <w:b/>
+          <w:bCs/>
+          <w:highlight w:val="yellow"/>
+        </w:rPr>
+        <w:noBreakHyphen/>
+        <w:t xml:space="preserve">funksjon publish_to_strava(...) eksportert (så analyze.py kan from </w:t>
+      </w:r>
+      <w:proofErr w:type="gramStart"/>
+      <w:r>
+        <w:rPr>
+          <w:b/>
+          <w:bCs/>
+          <w:highlight w:val="yellow"/>
+        </w:rPr>
+        <w:t>cli.strava</w:t>
+      </w:r>
+      <w:proofErr w:type="gramEnd"/>
+      <w:r>
+        <w:rPr>
+          <w:b/>
+          <w:bCs/>
+          <w:highlight w:val="yellow"/>
+        </w:rPr>
+        <w:t>_client import publish_to_strava).</w:t>
       </w:r>
     </w:p>
     <w:p>
       <w:pPr>
         <w:numPr>
-          <w:ilvl w:val="1"/>
-          <w:numId w:val="35"/>
+          <w:ilvl w:val="0"/>
+          <w:numId w:val="40"/>
         </w:numPr>
         <w:rPr>
           <w:b/>
           <w:bCs/>
-        </w:rPr>
-      </w:pPr>
-      <w:r>
-        <w:rPr>
-          <w:b/>
-          <w:bCs/>
-        </w:rPr>
-        <w:t>Null</w:t>
-      </w:r>
-      <w:r>
-        <w:rPr>
-          <w:b/>
-          <w:bCs/>
-        </w:rPr>
-        <w:noBreakHyphen/>
-        <w:t>cleanup for metrics der HR + watt finnes.</w:t>
+          <w:highlight w:val="yellow"/>
+        </w:rPr>
+      </w:pPr>
+      <w:r>
+        <w:rPr>
+          <w:b/>
+          <w:bCs/>
+          <w:highlight w:val="yellow"/>
+        </w:rPr>
+        <w:t>Auth/ENV strammet opp:</w:t>
       </w:r>
     </w:p>
     <w:p>
       <w:pPr>
         <w:numPr>
-          <w:ilvl w:val="0"/>
-          <w:numId w:val="35"/>
+          <w:ilvl w:val="1"/>
+          <w:numId w:val="40"/>
         </w:numPr>
         <w:rPr>
           <w:b/>
           <w:bCs/>
-        </w:rPr>
-      </w:pPr>
-      <w:r>
-        <w:rPr>
-          <w:b/>
-          <w:bCs/>
-        </w:rPr>
-        <w:t>4.3 Strava</w:t>
-      </w:r>
-      <w:r>
-        <w:rPr>
-          <w:b/>
-          <w:bCs/>
-        </w:rPr>
-        <w:noBreakHyphen/>
-        <w:t>klient (fullført)</w:t>
+          <w:highlight w:val="yellow"/>
+        </w:rPr>
+      </w:pPr>
+      <w:proofErr w:type="gramStart"/>
+      <w:r>
+        <w:rPr>
+          <w:b/>
+          <w:bCs/>
+          <w:highlight w:val="yellow"/>
+        </w:rPr>
+        <w:t>.env</w:t>
+      </w:r>
+      <w:proofErr w:type="gramEnd"/>
+      <w:r>
+        <w:rPr>
+          <w:b/>
+          <w:bCs/>
+          <w:highlight w:val="yellow"/>
+        </w:rPr>
+        <w:t xml:space="preserve"> verifisert (CID/SECRET).</w:t>
       </w:r>
     </w:p>
     <w:p>
       <w:pPr>
         <w:numPr>
           <w:ilvl w:val="1"/>
-          <w:numId w:val="35"/>
+          <w:numId w:val="40"/>
         </w:numPr>
         <w:rPr>
           <w:b/>
           <w:bCs/>
-        </w:rPr>
-      </w:pPr>
-      <w:r>
-        <w:rPr>
-          <w:b/>
-          <w:bCs/>
-        </w:rPr>
-        <w:t>Ny robust klient i cli/strava_client.py:</w:t>
+          <w:highlight w:val="yellow"/>
+        </w:rPr>
+      </w:pPr>
+      <w:r>
+        <w:rPr>
+          <w:b/>
+          <w:bCs/>
+          <w:highlight w:val="yellow"/>
+        </w:rPr>
+        <w:t>Callback</w:t>
+      </w:r>
+      <w:r>
+        <w:rPr>
+          <w:b/>
+          <w:bCs/>
+          <w:highlight w:val="yellow"/>
+        </w:rPr>
+        <w:noBreakHyphen/>
+        <w:t>flow med approval_prompt=force; tokens lagres i data/strava_tokens.json.</w:t>
       </w:r>
     </w:p>
     <w:p>
       <w:pPr>
         <w:numPr>
-          <w:ilvl w:val="2"/>
-          <w:numId w:val="35"/>
+          <w:ilvl w:val="1"/>
+          <w:numId w:val="40"/>
         </w:numPr>
         <w:rPr>
           <w:b/>
           <w:bCs/>
-        </w:rPr>
-      </w:pPr>
-      <w:r>
-        <w:rPr>
-          <w:b/>
-          <w:bCs/>
-        </w:rPr>
-        <w:t>_headers() sender kun Authorization: Bearer ... + Accept (fikser InvalidHeader).</w:t>
+          <w:highlight w:val="yellow"/>
+        </w:rPr>
+      </w:pPr>
+      <w:r>
+        <w:rPr>
+          <w:b/>
+          <w:bCs/>
+          <w:highlight w:val="yellow"/>
+        </w:rPr>
+        <w:t>Refresh testet OK.</w:t>
       </w:r>
     </w:p>
     <w:p>
       <w:pPr>
         <w:numPr>
-          <w:ilvl w:val="2"/>
-          <w:numId w:val="35"/>
+          <w:ilvl w:val="0"/>
+          <w:numId w:val="40"/>
         </w:numPr>
         <w:rPr>
           <w:b/>
           <w:bCs/>
-        </w:rPr>
-      </w:pPr>
-      <w:r>
-        <w:rPr>
-          <w:b/>
-          <w:bCs/>
-        </w:rPr>
-        <w:t>Auto</w:t>
-      </w:r>
-      <w:r>
-        <w:rPr>
-          <w:b/>
-          <w:bCs/>
-        </w:rPr>
-        <w:noBreakHyphen/>
-        <w:t>refresh av token ved 401 (bruker M6</w:t>
-      </w:r>
-      <w:r>
-        <w:rPr>
-          <w:b/>
-          <w:bCs/>
-        </w:rPr>
-        <w:noBreakHyphen/>
-        <w:t>auth / .env CID/SECRET).</w:t>
+          <w:highlight w:val="yellow"/>
+        </w:rPr>
+      </w:pPr>
+      <w:r>
+        <w:rPr>
+          <w:b/>
+          <w:bCs/>
+          <w:highlight w:val="yellow"/>
+        </w:rPr>
+        <w:t>BOM/syntax: strava_client.py lagres uten BOM; syntaks OK.</w:t>
       </w:r>
     </w:p>
     <w:p>
       <w:pPr>
         <w:numPr>
-          <w:ilvl w:val="2"/>
-          <w:numId w:val="35"/>
+          <w:ilvl w:val="0"/>
+          <w:numId w:val="40"/>
         </w:numPr>
         <w:rPr>
           <w:b/>
           <w:bCs/>
-        </w:rPr>
-      </w:pPr>
-      <w:r>
-        <w:rPr>
-          <w:b/>
-          <w:bCs/>
-        </w:rPr>
-        <w:t>get_latest_activity_id(), update_description(), publish_to_strava(...).</w:t>
+          <w:highlight w:val="yellow"/>
+        </w:rPr>
+      </w:pPr>
+      <w:r>
+        <w:rPr>
+          <w:b/>
+          <w:bCs/>
+          <w:highlight w:val="yellow"/>
+        </w:rPr>
+        <w:t>Ekte publisering verifisert:</w:t>
       </w:r>
     </w:p>
     <w:p>
       <w:pPr>
         <w:numPr>
-          <w:ilvl w:val="2"/>
-          <w:numId w:val="35"/>
+          <w:ilvl w:val="1"/>
+          <w:numId w:val="40"/>
         </w:numPr>
         <w:rPr>
           <w:b/>
           <w:bCs/>
-        </w:rPr>
-      </w:pPr>
-      <w:r>
-        <w:rPr>
-          <w:b/>
-          <w:bCs/>
-        </w:rPr>
-        <w:t>Kommentar</w:t>
-      </w:r>
-      <w:r>
-        <w:rPr>
-          <w:b/>
-          <w:bCs/>
-        </w:rPr>
-        <w:noBreakHyphen/>
-        <w:t>fallback: Strava har ikke offentlig POST</w:t>
-      </w:r>
-      <w:r>
-        <w:rPr>
-          <w:b/>
-          <w:bCs/>
-        </w:rPr>
-        <w:noBreakHyphen/>
-        <w:t>kommentar</w:t>
-      </w:r>
-      <w:r>
-        <w:rPr>
-          <w:b/>
-          <w:bCs/>
-        </w:rPr>
-        <w:noBreakHyphen/>
-        <w:t xml:space="preserve">endpoint → vi prepender “kommentar” inn i beskrivelsen. Logg: </w:t>
-      </w:r>
-      <w:r>
-        <w:rPr>
-          <w:b/>
-          <w:bCs/>
-          <w:i/>
-          <w:iCs/>
-        </w:rPr>
-        <w:t>“kommentar ikke støttet → brukt fallback (lagt i beskrivelsen)”</w:t>
-      </w:r>
-      <w:r>
-        <w:rPr>
-          <w:b/>
-          <w:bCs/>
-        </w:rPr>
-        <w:t>.</w:t>
+          <w:highlight w:val="yellow"/>
+        </w:rPr>
+      </w:pPr>
+      <w:r>
+        <w:rPr>
+          <w:b/>
+          <w:bCs/>
+          <w:highlight w:val="yellow"/>
+        </w:rPr>
+        <w:lastRenderedPageBreak/>
+        <w:t>Testaktivitet 15444190050 oppdatert live; beskrivelse endret som forventet (inkl. kommentartekst via fallback).</w:t>
       </w:r>
     </w:p>
     <w:p>
       <w:pPr>
         <w:numPr>
-          <w:ilvl w:val="2"/>
-          <w:numId w:val="35"/>
+          <w:ilvl w:val="1"/>
+          <w:numId w:val="40"/>
         </w:numPr>
         <w:rPr>
           <w:b/>
           <w:bCs/>
-        </w:rPr>
-      </w:pPr>
-      <w:r>
-        <w:rPr>
-          <w:b/>
-          <w:bCs/>
-        </w:rPr>
-        <w:t>Tåler både load_tokens() med og uten filparameter.</w:t>
+          <w:highlight w:val="yellow"/>
+        </w:rPr>
+      </w:pPr>
+      <w:r>
+        <w:rPr>
+          <w:b/>
+          <w:bCs/>
+          <w:highlight w:val="yellow"/>
+        </w:rPr>
+        <w:t xml:space="preserve">cli.analyze </w:t>
+      </w:r>
+      <w:proofErr w:type="gramStart"/>
+      <w:r>
+        <w:rPr>
+          <w:b/>
+          <w:bCs/>
+          <w:highlight w:val="yellow"/>
+        </w:rPr>
+        <w:t>live</w:t>
+      </w:r>
+      <w:proofErr w:type="gramEnd"/>
+      <w:r>
+        <w:rPr>
+          <w:b/>
+          <w:bCs/>
+          <w:highlight w:val="yellow"/>
+        </w:rPr>
+        <w:t xml:space="preserve"> viser status=published.</w:t>
       </w:r>
     </w:p>
     <w:p>
       <w:pPr>
         <w:numPr>
-          <w:ilvl w:val="1"/>
-          <w:numId w:val="35"/>
+          <w:ilvl w:val="0"/>
+          <w:numId w:val="40"/>
         </w:numPr>
         <w:rPr>
           <w:b/>
           <w:bCs/>
-        </w:rPr>
-      </w:pPr>
-      <w:r>
-        <w:rPr>
-          <w:b/>
-          <w:bCs/>
-        </w:rPr>
-        <w:t>Bakoverkompatibel shim: modul</w:t>
-      </w:r>
-      <w:r>
-        <w:rPr>
-          <w:b/>
-          <w:bCs/>
+          <w:highlight w:val="yellow"/>
+        </w:rPr>
+      </w:pPr>
+      <w:r>
+        <w:rPr>
+          <w:b/>
+          <w:bCs/>
+          <w:highlight w:val="yellow"/>
+        </w:rPr>
+        <w:t>Tester: tests/test_strava_client.py grønne etter initielle import/header</w:t>
+      </w:r>
+      <w:r>
+        <w:rPr>
+          <w:b/>
+          <w:bCs/>
+          <w:highlight w:val="yellow"/>
         </w:rPr>
         <w:noBreakHyphen/>
-        <w:t>nivå publish_to_strava(...) eksportert (så analyze.py kan from cli.strava_client import publish_to_strava).</w:t>
+        <w:t>fikser.</w:t>
       </w:r>
     </w:p>
     <w:p>
       <w:pPr>
-        <w:numPr>
-          <w:ilvl w:val="1"/>
-          <w:numId w:val="35"/>
-        </w:numPr>
-        <w:rPr>
-          <w:b/>
-          <w:bCs/>
-        </w:rPr>
-      </w:pPr>
-      <w:r>
-        <w:rPr>
-          <w:b/>
-          <w:bCs/>
-        </w:rPr>
-        <w:t>Auth/ENV opprydding:</w:t>
+        <w:rPr>
+          <w:b/>
+          <w:bCs/>
+          <w:highlight w:val="yellow"/>
+        </w:rPr>
+      </w:pPr>
+      <w:r>
+        <w:rPr>
+          <w:b/>
+          <w:bCs/>
+          <w:highlight w:val="yellow"/>
+        </w:rPr>
+        <w:t>Kjent, ikke</w:t>
+      </w:r>
+      <w:r>
+        <w:rPr>
+          <w:b/>
+          <w:bCs/>
+          <w:highlight w:val="yellow"/>
+        </w:rPr>
+        <w:noBreakHyphen/>
+        <w:t>kritisk</w:t>
       </w:r>
     </w:p>
     <w:p>
       <w:pPr>
         <w:numPr>
-          <w:ilvl w:val="2"/>
-          <w:numId w:val="35"/>
+          <w:ilvl w:val="0"/>
+          <w:numId w:val="41"/>
         </w:numPr>
         <w:rPr>
           <w:b/>
           <w:bCs/>
-        </w:rPr>
-      </w:pPr>
-      <w:r>
-        <w:rPr>
-          <w:b/>
-          <w:bCs/>
-        </w:rPr>
-        <w:t>.env verifisert (CID/SECRET).</w:t>
+          <w:highlight w:val="yellow"/>
+        </w:rPr>
+      </w:pPr>
+      <w:r>
+        <w:rPr>
+          <w:b/>
+          <w:bCs/>
+          <w:highlight w:val="yellow"/>
+        </w:rPr>
+        <w:t>ADVARSLER: Enkelte data/streams/*.csv → “ingen gyldige samples” (tom/uregelmessig data). Påvirker ikke publisering. Ryddes senere (slette tomme filer / re</w:t>
+      </w:r>
+      <w:r>
+        <w:rPr>
+          <w:b/>
+          <w:bCs/>
+          <w:highlight w:val="yellow"/>
+        </w:rPr>
+        <w:noBreakHyphen/>
+        <w:t>importere streams).</w:t>
       </w:r>
     </w:p>
     <w:p>
       <w:pPr>
-        <w:numPr>
-          <w:ilvl w:val="2"/>
-          <w:numId w:val="35"/>
-        </w:numPr>
-        <w:rPr>
-          <w:b/>
-          <w:bCs/>
-        </w:rPr>
-      </w:pPr>
-      <w:r>
-        <w:rPr>
-          <w:b/>
-          <w:bCs/>
-        </w:rPr>
-        <w:t>Callback</w:t>
-      </w:r>
-      <w:r>
-        <w:rPr>
-          <w:b/>
-          <w:bCs/>
-        </w:rPr>
-        <w:noBreakHyphen/>
-        <w:t>flow kjørt med approval_prompt=force; tokens lagres i data/strava_tokens.json.</w:t>
+        <w:rPr>
+          <w:b/>
+          <w:bCs/>
+          <w:highlight w:val="yellow"/>
+        </w:rPr>
+      </w:pPr>
+      <w:r>
+        <w:rPr>
+          <w:b/>
+          <w:bCs/>
+          <w:highlight w:val="yellow"/>
+        </w:rPr>
+        <w:t>Konklusjon</w:t>
       </w:r>
     </w:p>
     <w:p>
       <w:pPr>
         <w:numPr>
-          <w:ilvl w:val="2"/>
-          <w:numId w:val="35"/>
+          <w:ilvl w:val="0"/>
+          <w:numId w:val="42"/>
         </w:numPr>
         <w:rPr>
           <w:b/>
           <w:bCs/>
-        </w:rPr>
-      </w:pPr>
-      <w:r>
-        <w:rPr>
-          <w:b/>
-          <w:bCs/>
-        </w:rPr>
-        <w:t>Refresh testet og fungerer.</w:t>
+          <w:highlight w:val="yellow"/>
+        </w:rPr>
+      </w:pPr>
+      <w:r>
+        <w:rPr>
+          <w:b/>
+          <w:bCs/>
+          <w:highlight w:val="yellow"/>
+        </w:rPr>
+        <w:t xml:space="preserve">4.3 ferdig og verifisert </w:t>
+      </w:r>
+      <w:proofErr w:type="gramStart"/>
+      <w:r>
+        <w:rPr>
+          <w:b/>
+          <w:bCs/>
+          <w:highlight w:val="yellow"/>
+        </w:rPr>
+        <w:t>live</w:t>
+      </w:r>
+      <w:proofErr w:type="gramEnd"/>
+      <w:r>
+        <w:rPr>
+          <w:b/>
+          <w:bCs/>
+          <w:highlight w:val="yellow"/>
+        </w:rPr>
+        <w:t xml:space="preserve">. Publisering fungerer via </w:t>
+      </w:r>
+      <w:proofErr w:type="gramStart"/>
+      <w:r>
+        <w:rPr>
+          <w:b/>
+          <w:bCs/>
+          <w:highlight w:val="yellow"/>
+        </w:rPr>
+        <w:t>cli.analyze</w:t>
+      </w:r>
+      <w:proofErr w:type="gramEnd"/>
+      <w:r>
+        <w:rPr>
+          <w:b/>
+          <w:bCs/>
+          <w:highlight w:val="yellow"/>
+        </w:rPr>
+        <w:t xml:space="preserve"> og direkteklient, med trygg kommentar→beskrivelse</w:t>
+      </w:r>
+      <w:r>
+        <w:rPr>
+          <w:b/>
+          <w:bCs/>
+          <w:highlight w:val="yellow"/>
+        </w:rPr>
+        <w:noBreakHyphen/>
+        <w:t>fallback.</w:t>
       </w:r>
     </w:p>
     <w:p>
       <w:pPr>
-        <w:numPr>
-          <w:ilvl w:val="1"/>
-          <w:numId w:val="35"/>
-        </w:numPr>
-        <w:rPr>
-          <w:b/>
-          <w:bCs/>
-        </w:rPr>
-      </w:pPr>
-      <w:r>
-        <w:rPr>
-          <w:b/>
-          <w:bCs/>
-        </w:rPr>
-        <w:t>BOM/syntax</w:t>
-      </w:r>
-      <w:r>
-        <w:rPr>
-          <w:b/>
-          <w:bCs/>
-        </w:rPr>
-        <w:noBreakHyphen/>
-        <w:t>støy fjernet: strava_client.py lagres uten BOM; syntaks ok.</w:t>
+        <w:rPr>
+          <w:b/>
+          <w:bCs/>
+        </w:rPr>
+      </w:pPr>
+      <w:r>
+        <w:rPr>
+          <w:b/>
+          <w:bCs/>
+          <w:highlight w:val="yellow"/>
+        </w:rPr>
+        <w:t>Hva står igjen</w:t>
       </w:r>
     </w:p>
     <w:p>
-      <w:pPr>
-        <w:numPr>
-          <w:ilvl w:val="1"/>
-          <w:numId w:val="35"/>
-        </w:numPr>
-        <w:rPr>
-          <w:b/>
-          <w:bCs/>
-        </w:rPr>
-      </w:pPr>
-      <w:r>
-        <w:rPr>
-          <w:b/>
-          <w:bCs/>
-        </w:rPr>
-        <w:t>Ekte publisering verifisert (ikke dry</w:t>
-      </w:r>
-      <w:r>
-        <w:rPr>
-          <w:b/>
-          <w:bCs/>
-        </w:rPr>
-        <w:noBreakHyphen/>
-        <w:t>run):</w:t>
+      <w:r>
+        <w:pict w14:anchorId="75FCBABB">
+          <v:rect id="_x0000_i1025" style="width:0;height:1.5pt" o:hralign="center" o:hrstd="t" o:hr="t" fillcolor="#a0a0a0" stroked="f"/>
+        </w:pict>
       </w:r>
     </w:p>
     <w:p>
-      <w:pPr>
-        <w:numPr>
-          <w:ilvl w:val="2"/>
-          <w:numId w:val="35"/>
-        </w:numPr>
-        <w:rPr>
-          <w:b/>
-          <w:bCs/>
-        </w:rPr>
-      </w:pPr>
-      <w:r>
-        <w:rPr>
-          <w:b/>
-          <w:bCs/>
-        </w:rPr>
-        <w:lastRenderedPageBreak/>
-        <w:t>Testaktivitet 15444190050 oppdatert live; beskrivelse endret som forventet (inkl. kommentartekst via fallback).</w:t>
+      <w:r>
+        <w:t xml:space="preserve">Perfekt – takk for </w:t>
+      </w:r>
+      <w:proofErr w:type="gramStart"/>
+      <w:r>
+        <w:t>super tydelig</w:t>
+      </w:r>
+      <w:proofErr w:type="gramEnd"/>
+      <w:r>
+        <w:t xml:space="preserve"> status. Jeg har trimmet “finish line”-lista til </w:t>
+      </w:r>
+      <w:r>
+        <w:rPr>
+          <w:b/>
+          <w:bCs/>
+        </w:rPr>
+        <w:t>kun</w:t>
+      </w:r>
+      <w:r>
+        <w:t xml:space="preserve"> det som gjenstår hos deg, og lagt ved ferdige skjeletter (tests + docs) du kan lime rett inn.</w:t>
       </w:r>
     </w:p>
     <w:p>
       <w:pPr>
-        <w:numPr>
-          <w:ilvl w:val="2"/>
-          <w:numId w:val="35"/>
-        </w:numPr>
-        <w:rPr>
-          <w:b/>
-          <w:bCs/>
-        </w:rPr>
-      </w:pPr>
-      <w:r>
-        <w:rPr>
-          <w:b/>
-          <w:bCs/>
-        </w:rPr>
-        <w:t>cli.analyze live: logger status=published.</w:t>
+        <w:rPr>
+          <w:b/>
+          <w:bCs/>
+        </w:rPr>
+      </w:pPr>
+      <w:r>
+        <w:rPr>
+          <w:b/>
+          <w:bCs/>
+        </w:rPr>
+        <w:t>M7 – Kun gjenstående arbeid (tilpasset)</w:t>
       </w:r>
     </w:p>
     <w:p>
-      <w:pPr>
-        <w:numPr>
-          <w:ilvl w:val="1"/>
-          <w:numId w:val="35"/>
-        </w:numPr>
-        <w:rPr>
-          <w:b/>
-          <w:bCs/>
-        </w:rPr>
-      </w:pPr>
-      <w:r>
-        <w:rPr>
-          <w:b/>
-          <w:bCs/>
-        </w:rPr>
-        <w:t>Tester: tests/test_strava_client.py grønne etter initielle import/headers</w:t>
-      </w:r>
-      <w:r>
-        <w:rPr>
-          <w:b/>
-          <w:bCs/>
-        </w:rPr>
-        <w:noBreakHyphen/>
-        <w:t>fiks.</w:t>
+      <w:r>
+        <w:rPr>
+          <w:b/>
+          <w:bCs/>
+        </w:rPr>
+        <w:t>5) Robusthet &amp; tester</w:t>
+      </w:r>
+      <w:r>
+        <w:br/>
+      </w:r>
+      <w:r>
+        <w:rPr>
+          <w:b/>
+          <w:bCs/>
+        </w:rPr>
+        <w:t>5.1 Python – formatter/CLI</w:t>
       </w:r>
     </w:p>
     <w:p>
       <w:pPr>
-        <w:rPr>
-          <w:b/>
-          <w:bCs/>
-        </w:rPr>
-      </w:pPr>
-      <w:r>
-        <w:rPr>
-          <w:b/>
-          <w:bCs/>
-        </w:rPr>
-        <w:t>Kjent ikke</w:t>
-      </w:r>
-      <w:r>
-        <w:rPr>
-          <w:b/>
-          <w:bCs/>
-        </w:rPr>
-        <w:noBreakHyphen/>
-        <w:t>kritisk</w:t>
+        <w:numPr>
+          <w:ilvl w:val="0"/>
+          <w:numId w:val="43"/>
+        </w:numPr>
+      </w:pPr>
+      <w:r>
+        <w:t>tests/test_publish_formatter.py som dekker trimming, språkvalg og manglende felt.</w:t>
       </w:r>
     </w:p>
     <w:p>
       <w:pPr>
         <w:numPr>
           <w:ilvl w:val="0"/>
-          <w:numId w:val="36"/>
+          <w:numId w:val="43"/>
         </w:numPr>
-        <w:rPr>
-          <w:b/>
-          <w:bCs/>
-        </w:rPr>
-      </w:pPr>
-      <w:r>
-        <w:rPr>
-          <w:b/>
-          <w:bCs/>
-        </w:rPr>
-        <w:t>ADVARSLER: Enkelte data/streams/*.csv har “ingen gyldige samples” (tom/uregelmessig data). Påvirker ikke publisering. Ryddes senere (slette tomme filer eller re</w:t>
-      </w:r>
-      <w:r>
-        <w:rPr>
-          <w:b/>
-          <w:bCs/>
-        </w:rPr>
-        <w:noBreakHyphen/>
-        <w:t>importere streams).</w:t>
+      </w:pPr>
+      <w:r>
+        <w:t>DoD: pytest -q grønt.</w:t>
       </w:r>
     </w:p>
     <w:p>
-      <w:pPr>
-        <w:rPr>
-          <w:b/>
-          <w:bCs/>
-        </w:rPr>
-      </w:pPr>
-      <w:r>
-        <w:rPr>
-          <w:b/>
-          <w:bCs/>
-        </w:rPr>
-        <w:t>Konklusjon</w:t>
+      <w:r>
+        <w:rPr>
+          <w:b/>
+          <w:bCs/>
+        </w:rPr>
+        <w:t>5.2 Rust – kjerneberegninger</w:t>
       </w:r>
     </w:p>
     <w:p>
       <w:pPr>
         <w:numPr>
           <w:ilvl w:val="0"/>
-          <w:numId w:val="37"/>
+          <w:numId w:val="44"/>
         </w:numPr>
-        <w:rPr>
-          <w:b/>
-          <w:bCs/>
-        </w:rPr>
-      </w:pPr>
-      <w:r>
-        <w:rPr>
-          <w:b/>
-          <w:bCs/>
-        </w:rPr>
-        <w:t>4.3 er ferdig og verifisert live. Publisering fungerer via cli.analyze og direkteklient, med sikker fallback for kommentar → beskrivelse.</w:t>
+      </w:pPr>
+      <w:r>
+        <w:t xml:space="preserve">#[cfg(test)]-tester i core/src/lib.rs for NP, IF, VI, </w:t>
+      </w:r>
+      <w:proofErr w:type="gramStart"/>
+      <w:r>
+        <w:t>Pa:Hr</w:t>
+      </w:r>
+      <w:proofErr w:type="gramEnd"/>
+      <w:r>
+        <w:t>, W/beat (syntetiske serier).</w:t>
       </w:r>
     </w:p>
     <w:p>
       <w:pPr>
-        <w:rPr>
-          <w:b/>
-          <w:bCs/>
-        </w:rPr>
-      </w:pPr>
+        <w:numPr>
+          <w:ilvl w:val="0"/>
+          <w:numId w:val="44"/>
+        </w:numPr>
+      </w:pPr>
+      <w:r>
+        <w:t>Golden-tester i core/tests/golden/ (3 økter) med toleranser.</w:t>
+      </w:r>
     </w:p>
     <w:p>
-      <w:r>
-        <w:pict w14:anchorId="75FCBABB">
-          <v:rect id="_x0000_i1027" style="width:0;height:1.5pt" o:hralign="center" o:hrstd="t" o:hr="t" fillcolor="#a0a0a0" stroked="f"/>
-        </w:pict>
+      <w:pPr>
+        <w:numPr>
+          <w:ilvl w:val="0"/>
+          <w:numId w:val="44"/>
+        </w:numPr>
+      </w:pPr>
+      <w:r>
+        <w:t xml:space="preserve">Enkel perf-guard test: </w:t>
+      </w:r>
+      <w:r>
+        <w:rPr>
+          <w:b/>
+          <w:bCs/>
+        </w:rPr>
+        <w:t>2h @ 1Hz ≤ 200 ms</w:t>
+      </w:r>
+      <w:r>
+        <w:t>.</w:t>
       </w:r>
     </w:p>
     <w:p>
       <w:pPr>
-        <w:rPr>
-          <w:b/>
-          <w:bCs/>
-        </w:rPr>
-      </w:pPr>
-      <w:r>
-        <w:rPr>
-          <w:b/>
-          <w:bCs/>
-        </w:rPr>
-        <w:t>5) Robusthet &amp; tester</w:t>
+        <w:numPr>
+          <w:ilvl w:val="0"/>
+          <w:numId w:val="44"/>
+        </w:numPr>
+      </w:pPr>
+      <w:r>
+        <w:t>DoD: cargo test grønt (inkl. golden + perf).</w:t>
       </w:r>
     </w:p>
     <w:p>
-      <w:pPr>
-        <w:rPr>
-          <w:b/>
-          <w:bCs/>
-        </w:rPr>
-      </w:pPr>
-      <w:r>
-        <w:rPr>
-          <w:b/>
-          <w:bCs/>
-        </w:rPr>
-        <w:t>5.1 Python</w:t>
-      </w:r>
-      <w:r>
-        <w:rPr>
-          <w:b/>
-          <w:bCs/>
-        </w:rPr>
-        <w:noBreakHyphen/>
-        <w:t>tester for formatter/CLI</w:t>
+      <w:r>
+        <w:rPr>
+          <w:b/>
+          <w:bCs/>
+        </w:rPr>
+        <w:t>6) Dokumentasjon</w:t>
       </w:r>
     </w:p>
     <w:p>
-      <w:r>
-        <w:rPr>
-          <w:b/>
-          <w:bCs/>
-        </w:rPr>
-        <w:t>Filtre:</w:t>
-      </w:r>
-      <w:r>
-        <w:t xml:space="preserve"> tests/test_publish_formatter.py</w:t>
+      <w:pPr>
+        <w:numPr>
+          <w:ilvl w:val="0"/>
+          <w:numId w:val="45"/>
+        </w:numPr>
+      </w:pPr>
+      <w:r>
+        <w:t>docs/CGS_v1.md</w:t>
       </w:r>
     </w:p>
     <w:p>
-      <w:r>
-        <w:t>python</w:t>
+      <w:pPr>
+        <w:numPr>
+          <w:ilvl w:val="0"/>
+          <w:numId w:val="45"/>
+        </w:numPr>
+      </w:pPr>
+      <w:r>
+        <w:t>docs/cli_usage.md</w:t>
       </w:r>
     </w:p>
     <w:p>
-      <w:r>
-        <w:t>KopierRediger</w:t>
+      <w:pPr>
+        <w:numPr>
+          <w:ilvl w:val="0"/>
+          <w:numId w:val="45"/>
+        </w:numPr>
+      </w:pPr>
+      <w:r>
+        <w:t>docs/strava_publish.md</w:t>
       </w:r>
     </w:p>
     <w:p>
-      <w:r>
-        <w:t>from cli.formatters.strava_publish import build_publish_texts</w:t>
-      </w:r>
-    </w:p>
-    <w:p/>
-    <w:p>
-      <w:r>
-        <w:t>def _mk(cgs=88, vi=1.11, pa=2.4, wpb=1.59, base=1.45, trend=3.4):</w:t>
+      <w:pPr>
+        <w:numPr>
+          <w:ilvl w:val="0"/>
+          <w:numId w:val="45"/>
+        </w:numPr>
+      </w:pPr>
+      <w:r>
+        <w:t>DoD: tre dokumenter finnes, kortfattede, og CLI-eksempler testet manuelt.</w:t>
       </w:r>
     </w:p>
     <w:p>
       <w:r>
-        <w:t xml:space="preserve">    return {</w:t>
+        <w:rPr>
+          <w:b/>
+          <w:bCs/>
+        </w:rPr>
+        <w:t>7) Comms &amp; commits (sluttføring)</w:t>
       </w:r>
     </w:p>
     <w:p>
-      <w:r>
-        <w:t xml:space="preserve">      "scores":{"cgs":cgs,"intensity":93,"duration":82,"quality":88},</w:t>
+      <w:pPr>
+        <w:numPr>
+          <w:ilvl w:val="0"/>
+          <w:numId w:val="46"/>
+        </w:numPr>
+      </w:pPr>
+      <w:r>
+        <w:t>Kjør commit-rekkefølgen du listet når tester er grønne.</w:t>
       </w:r>
     </w:p>
     <w:p>
       <w:r>
-        <w:t xml:space="preserve">      "vi":vi, "pa_hr_pct":pa, "w_per_beat":wpb, "w_per_beat_baseline":base,</w:t>
+        <w:rPr>
+          <w:b/>
+          <w:bCs/>
+        </w:rPr>
+        <w:t>Masterplan</w:t>
       </w:r>
     </w:p>
     <w:p>
-      <w:r>
-        <w:t xml:space="preserve">      "trend":{"cgs_last3_avg":85,"cgs_delta_vs_last3":trend},</w:t>
-      </w:r>
-    </w:p>
-    <w:p>
-      <w:r>
-        <w:t xml:space="preserve">      "if":0.92</w:t>
-      </w:r>
-    </w:p>
-    <w:p>
-      <w:r>
-        <w:t xml:space="preserve">    }</w:t>
-      </w:r>
-    </w:p>
-    <w:p/>
-    <w:p>
-      <w:r>
-        <w:t>def test_comment_trimming():</w:t>
-      </w:r>
-    </w:p>
-    <w:p>
-      <w:r>
-        <w:t xml:space="preserve">    r = _mk()</w:t>
-      </w:r>
-    </w:p>
-    <w:p>
-      <w:r>
-        <w:t xml:space="preserve">    pieces = build_publish_texts(r, "no")</w:t>
-      </w:r>
-    </w:p>
-    <w:p>
-      <w:r>
-        <w:t xml:space="preserve">    assert len(pieces.comment) &lt;= 280</w:t>
-      </w:r>
-    </w:p>
-    <w:p/>
-    <w:p>
-      <w:r>
-        <w:t>def test_missing_fields_fallback():</w:t>
-      </w:r>
-    </w:p>
-    <w:p>
-      <w:r>
-        <w:t xml:space="preserve">    r = _mk(vi=None, pa=None, wpb=None, base=None, trend=None)</w:t>
-      </w:r>
-    </w:p>
-    <w:p>
-      <w:r>
-        <w:t xml:space="preserve">    pieces = build_publish_texts(r, "en")</w:t>
-      </w:r>
-    </w:p>
-    <w:p>
-      <w:r>
-        <w:t xml:space="preserve">    assert "CGS" in pieces.comment</w:t>
-      </w:r>
-    </w:p>
-    <w:p>
-      <w:r>
-        <w:t xml:space="preserve">    assert "VI" not in pieces.comment</w:t>
-      </w:r>
-    </w:p>
-    <w:p>
-      <w:r>
-        <w:rPr>
-          <w:b/>
-          <w:bCs/>
-        </w:rPr>
-        <w:t>DoD 5.1</w:t>
-      </w:r>
-    </w:p>
-    <w:p>
       <w:pPr>
         <w:numPr>
           <w:ilvl w:val="0"/>
-          <w:numId w:val="22"/>
+          <w:numId w:val="47"/>
         </w:numPr>
       </w:pPr>
       <w:r>
-        <w:t>pytest -q grønt.</w:t>
+        <w:lastRenderedPageBreak/>
+        <w:t>Sett M7 → “Ferdig”, legg inn statuslinje (dato + kort beskrivelse).</w:t>
       </w:r>
     </w:p>
-    <w:p>
-      <w:pPr>
-        <w:numPr>
-          <w:ilvl w:val="0"/>
-          <w:numId w:val="22"/>
-        </w:numPr>
-      </w:pPr>
-      <w:r>
-        <w:t>Tester dekker trimming, språk, manglende felter.</w:t>
-      </w:r>
-    </w:p>
-    <w:p>
-      <w:r>
-        <w:rPr>
-          <w:b/>
-          <w:bCs/>
-        </w:rPr>
-        <w:t>Commit:</w:t>
-      </w:r>
-      <w:r>
-        <w:t xml:space="preserve"> test(m7): formatter unit tests (trim/lang/fallbacks)</w:t>
-      </w:r>
-    </w:p>
-    <w:p>
-      <w:r>
-        <w:pict w14:anchorId="7B948553">
-          <v:rect id="_x0000_i1028" style="width:0;height:1.5pt" o:hralign="center" o:hrstd="t" o:hr="t" fillcolor="#a0a0a0" stroked="f"/>
-        </w:pict>
-      </w:r>
-    </w:p>
-    <w:p>
-      <w:pPr>
-        <w:rPr>
-          <w:b/>
-          <w:bCs/>
-        </w:rPr>
-      </w:pPr>
-      <w:r>
-        <w:rPr>
-          <w:b/>
-          <w:bCs/>
-        </w:rPr>
-        <w:t>5.2 Rust</w:t>
-      </w:r>
-      <w:r>
-        <w:rPr>
-          <w:b/>
-          <w:bCs/>
-        </w:rPr>
-        <w:noBreakHyphen/>
-        <w:t>tester (kjerneberegninger)</w:t>
-      </w:r>
-    </w:p>
-    <w:p>
-      <w:pPr>
-        <w:numPr>
-          <w:ilvl w:val="0"/>
-          <w:numId w:val="23"/>
-        </w:numPr>
-      </w:pPr>
-      <w:r>
-        <w:rPr>
-          <w:b/>
-          <w:bCs/>
-        </w:rPr>
-        <w:t>Fil:</w:t>
-      </w:r>
-      <w:r>
-        <w:t xml:space="preserve"> core/src/lib.rs (eller tilsvarende) — legg til #[cfg(test)]</w:t>
-      </w:r>
-      <w:r>
-        <w:noBreakHyphen/>
-        <w:t>modul med:</w:t>
-      </w:r>
-    </w:p>
-    <w:p>
-      <w:pPr>
-        <w:numPr>
-          <w:ilvl w:val="1"/>
-          <w:numId w:val="23"/>
-        </w:numPr>
-      </w:pPr>
-      <w:r>
-        <w:t>Unit</w:t>
-      </w:r>
-      <w:r>
-        <w:noBreakHyphen/>
-        <w:t>tester for: NP, IF, VI, Pa:Hr, W/beat (syntetiske serier).</w:t>
-      </w:r>
-    </w:p>
-    <w:p>
-      <w:pPr>
-        <w:numPr>
-          <w:ilvl w:val="1"/>
-          <w:numId w:val="23"/>
-        </w:numPr>
-      </w:pPr>
-      <w:r>
-        <w:t>Edge</w:t>
-      </w:r>
-      <w:r>
-        <w:noBreakHyphen/>
-        <w:t>cases: ingen watt, ingen HR, korte økter (&lt;10/20/60), pauser, outliers.</w:t>
-      </w:r>
-    </w:p>
-    <w:p>
-      <w:pPr>
-        <w:numPr>
-          <w:ilvl w:val="0"/>
-          <w:numId w:val="23"/>
-        </w:numPr>
-      </w:pPr>
-      <w:r>
-        <w:rPr>
-          <w:b/>
-          <w:bCs/>
-        </w:rPr>
-        <w:t>Golden</w:t>
-      </w:r>
-      <w:r>
-        <w:rPr>
-          <w:b/>
-          <w:bCs/>
-        </w:rPr>
-        <w:noBreakHyphen/>
-        <w:t>tester:</w:t>
-      </w:r>
-    </w:p>
-    <w:p>
-      <w:pPr>
-        <w:numPr>
-          <w:ilvl w:val="1"/>
-          <w:numId w:val="23"/>
-        </w:numPr>
-      </w:pPr>
-      <w:r>
-        <w:rPr>
-          <w:b/>
-          <w:bCs/>
-        </w:rPr>
-        <w:t>Mappe:</w:t>
-      </w:r>
-      <w:r>
-        <w:t xml:space="preserve"> core/tests/golden/</w:t>
-      </w:r>
-    </w:p>
-    <w:p>
-      <w:pPr>
-        <w:numPr>
-          <w:ilvl w:val="1"/>
-          <w:numId w:val="23"/>
-        </w:numPr>
-      </w:pPr>
-      <w:r>
-        <w:t>3 ekte økter som fixtures (CSV) + forventet JSON med toleranser ± små avvik.</w:t>
-      </w:r>
-    </w:p>
-    <w:p>
-      <w:pPr>
-        <w:numPr>
-          <w:ilvl w:val="1"/>
-          <w:numId w:val="23"/>
-        </w:numPr>
-      </w:pPr>
-      <w:r>
-        <w:t>Test kjører analyse og sammenligner felter (bruk approx for floats).</w:t>
-      </w:r>
-    </w:p>
-    <w:p>
-      <w:r>
-        <w:rPr>
-          <w:b/>
-          <w:bCs/>
-        </w:rPr>
-        <w:t>DoD 5.2</w:t>
-      </w:r>
-    </w:p>
-    <w:p>
-      <w:pPr>
-        <w:numPr>
-          <w:ilvl w:val="0"/>
-          <w:numId w:val="24"/>
-        </w:numPr>
-      </w:pPr>
-      <w:r>
-        <w:t>cargo test grønt.</w:t>
-      </w:r>
-    </w:p>
-    <w:p>
-      <w:pPr>
-        <w:numPr>
-          <w:ilvl w:val="0"/>
-          <w:numId w:val="24"/>
-        </w:numPr>
-      </w:pPr>
-      <w:r>
-        <w:t>Golden</w:t>
-      </w:r>
-      <w:r>
-        <w:noBreakHyphen/>
-        <w:t>tests låses (commit fixtures).</w:t>
-      </w:r>
-    </w:p>
-    <w:p>
-      <w:pPr>
-        <w:numPr>
-          <w:ilvl w:val="0"/>
-          <w:numId w:val="24"/>
-        </w:numPr>
-      </w:pPr>
-      <w:r>
-        <w:t>Perf</w:t>
-      </w:r>
-      <w:r>
-        <w:noBreakHyphen/>
-        <w:t>guard: 2t @ 1Hz ≤ 200ms på din maskin (en enkel benchmark</w:t>
-      </w:r>
-      <w:r>
-        <w:noBreakHyphen/>
-        <w:t>test med time limit).</w:t>
-      </w:r>
-    </w:p>
-    <w:p>
-      <w:r>
-        <w:rPr>
-          <w:b/>
-          <w:bCs/>
-        </w:rPr>
-        <w:t>Commit:</w:t>
-      </w:r>
-    </w:p>
-    <w:p>
-      <w:pPr>
-        <w:numPr>
-          <w:ilvl w:val="0"/>
-          <w:numId w:val="25"/>
-        </w:numPr>
-      </w:pPr>
-      <w:r>
-        <w:t>test(m7): rust unit tests for NP/IF/VI/Pa:Hr/WpB + edges</w:t>
-      </w:r>
-    </w:p>
-    <w:p>
-      <w:pPr>
-        <w:numPr>
-          <w:ilvl w:val="0"/>
-          <w:numId w:val="25"/>
-        </w:numPr>
-      </w:pPr>
-      <w:r>
-        <w:t>test(m7): golden tests for 3 real sessions with tolerances</w:t>
-      </w:r>
-    </w:p>
-    <w:p>
-      <w:pPr>
-        <w:numPr>
-          <w:ilvl w:val="0"/>
-          <w:numId w:val="25"/>
-        </w:numPr>
-      </w:pPr>
-      <w:r>
-        <w:t>test(m7): perf guard ≤200ms for 2h@1Hz</w:t>
-      </w:r>
-    </w:p>
-    <w:p>
-      <w:r>
-        <w:pict w14:anchorId="0BCBC8DA">
-          <v:rect id="_x0000_i1029" style="width:0;height:1.5pt" o:hralign="center" o:hrstd="t" o:hr="t" fillcolor="#a0a0a0" stroked="f"/>
-        </w:pict>
-      </w:r>
-    </w:p>
-    <w:p>
-      <w:pPr>
-        <w:rPr>
-          <w:b/>
-          <w:bCs/>
-        </w:rPr>
-      </w:pPr>
-      <w:r>
-        <w:rPr>
-          <w:b/>
-          <w:bCs/>
-        </w:rPr>
-        <w:t>6) Dokumentasjon</w:t>
-      </w:r>
-    </w:p>
-    <w:p>
-      <w:pPr>
-        <w:rPr>
-          <w:b/>
-          <w:bCs/>
-        </w:rPr>
-      </w:pPr>
-      <w:r>
-        <w:rPr>
-          <w:b/>
-          <w:bCs/>
-        </w:rPr>
-        <w:t>6.1 docs/CGS_v1.md</w:t>
-      </w:r>
-    </w:p>
-    <w:p>
-      <w:r>
-        <w:rPr>
-          <w:b/>
-          <w:bCs/>
-        </w:rPr>
-        <w:t>Innhold:</w:t>
-      </w:r>
-    </w:p>
-    <w:p>
-      <w:pPr>
-        <w:numPr>
-          <w:ilvl w:val="0"/>
-          <w:numId w:val="26"/>
-        </w:numPr>
-      </w:pPr>
-      <w:r>
-        <w:lastRenderedPageBreak/>
-        <w:t>Formler: NP, IF, VI, Pa:Hr, W/beat + baseline (28d, ±25% varighet).</w:t>
-      </w:r>
-    </w:p>
-    <w:p>
-      <w:pPr>
-        <w:numPr>
-          <w:ilvl w:val="0"/>
-          <w:numId w:val="26"/>
-        </w:numPr>
-      </w:pPr>
-      <w:r>
-        <w:t>CGS</w:t>
-      </w:r>
-      <w:r>
-        <w:noBreakHyphen/>
-        <w:t>vekter (0.4/0.3/0.3), klokkeform for intensitet, stykkevise skalaer for kvalitet.</w:t>
-      </w:r>
-    </w:p>
-    <w:p>
-      <w:pPr>
-        <w:numPr>
-          <w:ilvl w:val="0"/>
-          <w:numId w:val="26"/>
-        </w:numPr>
-      </w:pPr>
-      <w:r>
-        <w:t>Fallbacks: HR</w:t>
-      </w:r>
-      <w:r>
-        <w:noBreakHyphen/>
-        <w:t>basert intensitet, default 50 hvis alt mangler.</w:t>
-      </w:r>
-    </w:p>
-    <w:p>
-      <w:pPr>
-        <w:numPr>
-          <w:ilvl w:val="0"/>
-          <w:numId w:val="26"/>
-        </w:numPr>
-      </w:pPr>
-      <w:r>
-        <w:t>Badges</w:t>
-      </w:r>
-      <w:r>
-        <w:noBreakHyphen/>
-        <w:t>regler.</w:t>
-      </w:r>
-    </w:p>
-    <w:p>
-      <w:pPr>
-        <w:numPr>
-          <w:ilvl w:val="0"/>
-          <w:numId w:val="26"/>
-        </w:numPr>
-      </w:pPr>
-      <w:r>
-        <w:t>Ytelseskrav/antakelser.</w:t>
-      </w:r>
-    </w:p>
-    <w:p>
-      <w:pPr>
-        <w:rPr>
-          <w:b/>
-          <w:bCs/>
-        </w:rPr>
-      </w:pPr>
-      <w:r>
-        <w:rPr>
-          <w:b/>
-          <w:bCs/>
-        </w:rPr>
-        <w:t>6.2 docs/cli_usage.md</w:t>
-      </w:r>
-    </w:p>
-    <w:p>
-      <w:pPr>
-        <w:numPr>
-          <w:ilvl w:val="0"/>
-          <w:numId w:val="27"/>
-        </w:numPr>
-      </w:pPr>
-      <w:r>
-        <w:t>Eksempler:</w:t>
-      </w:r>
-    </w:p>
-    <w:p>
-      <w:pPr>
-        <w:numPr>
-          <w:ilvl w:val="1"/>
-          <w:numId w:val="27"/>
-        </w:numPr>
-      </w:pPr>
-      <w:r>
-        <w:t>Batch m/trend:</w:t>
-      </w:r>
-      <w:r>
-        <w:br/>
-        <w:t>python analyze.py --input data/*.csv --out output/ --cfg config.json --batch --with-trend</w:t>
-      </w:r>
-    </w:p>
-    <w:p>
-      <w:pPr>
-        <w:numPr>
-          <w:ilvl w:val="1"/>
-          <w:numId w:val="27"/>
-        </w:numPr>
-      </w:pPr>
-      <w:r>
-        <w:t>Auto</w:t>
-      </w:r>
-      <w:r>
-        <w:noBreakHyphen/>
-        <w:t>FTP / set</w:t>
-      </w:r>
-      <w:r>
-        <w:noBreakHyphen/>
-        <w:t>FTP:</w:t>
-      </w:r>
-      <w:r>
-        <w:br/>
-        <w:t>--auto-ftp / --set-ftp 260</w:t>
-      </w:r>
-    </w:p>
-    <w:p>
-      <w:pPr>
-        <w:numPr>
-          <w:ilvl w:val="1"/>
-          <w:numId w:val="27"/>
-        </w:numPr>
-      </w:pPr>
-      <w:r>
-        <w:t>Formater:</w:t>
-      </w:r>
-      <w:r>
-        <w:br/>
-        <w:t>--format json|csv|both</w:t>
-      </w:r>
-    </w:p>
-    <w:p>
-      <w:pPr>
-        <w:numPr>
-          <w:ilvl w:val="1"/>
-          <w:numId w:val="27"/>
-        </w:numPr>
-      </w:pPr>
-      <w:r>
-        <w:t>Publisering:</w:t>
-      </w:r>
-      <w:r>
-        <w:br/>
-        <w:t>--publish-to-strava --lang en / --dry-run</w:t>
-      </w:r>
-    </w:p>
-    <w:p>
-      <w:pPr>
-        <w:rPr>
-          <w:b/>
-          <w:bCs/>
-        </w:rPr>
-      </w:pPr>
-      <w:r>
-        <w:rPr>
-          <w:b/>
-          <w:bCs/>
-        </w:rPr>
-        <w:t>6.3 docs/strava_publish.md</w:t>
-      </w:r>
-    </w:p>
-    <w:p>
-      <w:pPr>
-        <w:numPr>
-          <w:ilvl w:val="0"/>
-          <w:numId w:val="28"/>
-        </w:numPr>
-      </w:pPr>
-      <w:r>
-        <w:t>Hva publiseres (eksempler på kort/long).</w:t>
-      </w:r>
-    </w:p>
-    <w:p>
-      <w:pPr>
-        <w:numPr>
-          <w:ilvl w:val="0"/>
-          <w:numId w:val="28"/>
-        </w:numPr>
-      </w:pPr>
-      <w:r>
-        <w:t>Språkvalg, trimming, fallbacks.</w:t>
-      </w:r>
-    </w:p>
-    <w:p>
-      <w:pPr>
-        <w:numPr>
-          <w:ilvl w:val="0"/>
-          <w:numId w:val="28"/>
-        </w:numPr>
-      </w:pPr>
-      <w:r>
-        <w:t>Hvordan deaktivere (ikke bruk flagget / --dry-run for test).</w:t>
-      </w:r>
-    </w:p>
-    <w:p>
-      <w:pPr>
-        <w:numPr>
-          <w:ilvl w:val="0"/>
-          <w:numId w:val="28"/>
-        </w:numPr>
-      </w:pPr>
-      <w:r>
-        <w:t>Krav: gyldig token, siste aktivitet eller state/last_import.json.</w:t>
-      </w:r>
-    </w:p>
-    <w:p>
-      <w:r>
-        <w:rPr>
-          <w:b/>
-          <w:bCs/>
-        </w:rPr>
-        <w:t>DoD 6</w:t>
-      </w:r>
-    </w:p>
-    <w:p>
-      <w:pPr>
-        <w:numPr>
-          <w:ilvl w:val="0"/>
-          <w:numId w:val="29"/>
-        </w:numPr>
-      </w:pPr>
-      <w:r>
-        <w:t>Tre dokumenter finnes, lesbare, konsise.</w:t>
-      </w:r>
-    </w:p>
-    <w:p>
-      <w:pPr>
-        <w:numPr>
-          <w:ilvl w:val="0"/>
-          <w:numId w:val="29"/>
-        </w:numPr>
-      </w:pPr>
-      <w:r>
-        <w:t>Alle CLI</w:t>
-      </w:r>
-      <w:r>
-        <w:noBreakHyphen/>
-        <w:t>eksempler testet manuelt.</w:t>
-      </w:r>
-    </w:p>
-    <w:p>
-      <w:r>
-        <w:rPr>
-          <w:b/>
-          <w:bCs/>
-        </w:rPr>
-        <w:t>Commit:</w:t>
-      </w:r>
-      <w:r>
-        <w:t xml:space="preserve"> docs(m7): CGS v1, CLI usage, Strava publish</w:t>
-      </w:r>
-    </w:p>
-    <w:p>
-      <w:r>
-        <w:pict w14:anchorId="23E504E0">
-          <v:rect id="_x0000_i1030" style="width:0;height:1.5pt" o:hralign="center" o:hrstd="t" o:hr="t" fillcolor="#a0a0a0" stroked="f"/>
-        </w:pict>
-      </w:r>
-    </w:p>
-    <w:p>
-      <w:pPr>
-        <w:rPr>
-          <w:b/>
-          <w:bCs/>
-        </w:rPr>
-      </w:pPr>
-      <w:r>
-        <w:rPr>
-          <w:b/>
-          <w:bCs/>
-        </w:rPr>
-        <w:t>7) Comms &amp; commits (sluttføring)</w:t>
-      </w:r>
-    </w:p>
-    <w:p>
-      <w:r>
-        <w:t>Kjør rekkefølgen under (forutsatt at testene er grønne):</w:t>
-      </w:r>
-    </w:p>
-    <w:p>
-      <w:pPr>
-        <w:numPr>
-          <w:ilvl w:val="0"/>
-          <w:numId w:val="30"/>
-        </w:numPr>
-      </w:pPr>
-      <w:r>
-        <w:t>feat(m7): strava publish formatter (comment/description, lang, trim &amp; fallbacks)</w:t>
-      </w:r>
-    </w:p>
-    <w:p>
-      <w:pPr>
-        <w:numPr>
-          <w:ilvl w:val="0"/>
-          <w:numId w:val="30"/>
-        </w:numPr>
-      </w:pPr>
-      <w:r>
-        <w:t>feat(m7): CLI flags for Strava publish (publish-to-strava, dry-run, lang)</w:t>
-      </w:r>
-    </w:p>
-    <w:p>
-      <w:pPr>
-        <w:numPr>
-          <w:ilvl w:val="0"/>
-          <w:numId w:val="30"/>
-        </w:numPr>
-      </w:pPr>
-      <w:r>
-        <w:t>feat(m7): Strava client for comments &amp; description update</w:t>
-      </w:r>
-    </w:p>
-    <w:p>
-      <w:pPr>
-        <w:numPr>
-          <w:ilvl w:val="0"/>
-          <w:numId w:val="30"/>
-        </w:numPr>
-      </w:pPr>
-      <w:r>
-        <w:t>test(m7): formatter unit tests (trim/lang/fallbacks)</w:t>
-      </w:r>
-    </w:p>
-    <w:p>
-      <w:pPr>
-        <w:numPr>
-          <w:ilvl w:val="0"/>
-          <w:numId w:val="30"/>
-        </w:numPr>
-      </w:pPr>
-      <w:r>
-        <w:t>test(m7): rust unit tests for NP/IF/VI/Pa:Hr/WpB + edges</w:t>
-      </w:r>
-    </w:p>
-    <w:p>
-      <w:pPr>
-        <w:numPr>
-          <w:ilvl w:val="0"/>
-          <w:numId w:val="30"/>
-        </w:numPr>
-      </w:pPr>
-      <w:r>
-        <w:lastRenderedPageBreak/>
-        <w:t>test(m7): golden tests for 3 real sessions with tolerances</w:t>
-      </w:r>
-    </w:p>
-    <w:p>
-      <w:pPr>
-        <w:numPr>
-          <w:ilvl w:val="0"/>
-          <w:numId w:val="30"/>
-        </w:numPr>
-      </w:pPr>
-      <w:r>
-        <w:t>test(m7): perf guard ≤200ms for 2h@1Hz</w:t>
-      </w:r>
-    </w:p>
-    <w:p>
-      <w:pPr>
-        <w:numPr>
-          <w:ilvl w:val="0"/>
-          <w:numId w:val="30"/>
-        </w:numPr>
-      </w:pPr>
-      <w:r>
-        <w:t>docs(m7): CGS v1, CLI usage, Strava publish</w:t>
-      </w:r>
-    </w:p>
-    <w:p>
-      <w:pPr>
-        <w:numPr>
-          <w:ilvl w:val="0"/>
-          <w:numId w:val="30"/>
-        </w:numPr>
-      </w:pPr>
-      <w:r>
-        <w:t>chore(m7): mark M7 complete in Masterplan</w:t>
-      </w:r>
-    </w:p>
-    <w:p>
-      <w:r>
-        <w:rPr>
-          <w:b/>
-          <w:bCs/>
-        </w:rPr>
-        <w:t>Masterplan</w:t>
-      </w:r>
-      <w:r>
-        <w:rPr>
-          <w:b/>
-          <w:bCs/>
-        </w:rPr>
-        <w:noBreakHyphen/>
-        <w:t>endring:</w:t>
-      </w:r>
-    </w:p>
-    <w:p>
-      <w:pPr>
-        <w:numPr>
-          <w:ilvl w:val="0"/>
-          <w:numId w:val="31"/>
-        </w:numPr>
-      </w:pPr>
-      <w:r>
-        <w:t xml:space="preserve">Sett “M7 – Analysefunksjoner (effektivitet, treningsscore)” til </w:t>
-      </w:r>
-      <w:r>
-        <w:rPr>
-          <w:b/>
-          <w:bCs/>
-        </w:rPr>
-        <w:t>Ferdig</w:t>
-      </w:r>
-      <w:r>
-        <w:t>.</w:t>
-      </w:r>
-    </w:p>
-    <w:p>
-      <w:pPr>
-        <w:numPr>
-          <w:ilvl w:val="0"/>
-          <w:numId w:val="31"/>
-        </w:numPr>
-      </w:pPr>
-      <w:r>
-        <w:t>Legg til ny rad i statusoversikt (2025</w:t>
-      </w:r>
-      <w:r>
-        <w:noBreakHyphen/>
-        <w:t>08</w:t>
-      </w:r>
-      <w:r>
-        <w:noBreakHyphen/>
-        <w:t>13) med beskrivelsen du postet (CGS, baseline, badges, trend, CLI, API).</w:t>
-      </w:r>
-    </w:p>
-    <w:p>
-      <w:r>
-        <w:pict w14:anchorId="23F8C943">
-          <v:rect id="_x0000_i1031" style="width:0;height:1.5pt" o:hralign="center" o:hrstd="t" o:hr="t" fillcolor="#a0a0a0" stroked="f"/>
-        </w:pict>
-      </w:r>
-    </w:p>
-    <w:p>
-      <w:pPr>
-        <w:rPr>
-          <w:b/>
-          <w:bCs/>
-        </w:rPr>
-      </w:pPr>
-      <w:r>
-        <w:rPr>
-          <w:b/>
-          <w:bCs/>
-        </w:rPr>
-        <w:t>Endelig DoD for M7</w:t>
-      </w:r>
-    </w:p>
-    <w:p>
-      <w:pPr>
-        <w:numPr>
-          <w:ilvl w:val="0"/>
-          <w:numId w:val="32"/>
-        </w:numPr>
-      </w:pPr>
-      <w:r>
-        <w:t>analyze.py støtter --publish-to-strava, --dry-run, --lang.</w:t>
-      </w:r>
-    </w:p>
-    <w:p>
-      <w:pPr>
-        <w:numPr>
-          <w:ilvl w:val="0"/>
-          <w:numId w:val="32"/>
-        </w:numPr>
-      </w:pPr>
-      <w:r>
-        <w:t>Kommentar + beskrivelse publiseres på en nylig importert aktivitet.</w:t>
-      </w:r>
-    </w:p>
-    <w:p>
-      <w:pPr>
-        <w:numPr>
-          <w:ilvl w:val="0"/>
-          <w:numId w:val="32"/>
-        </w:numPr>
-      </w:pPr>
-      <w:r>
-        <w:t>Formatter håndterer manglende felter og lengdegrenser.</w:t>
-      </w:r>
-    </w:p>
-    <w:p>
-      <w:pPr>
-        <w:numPr>
-          <w:ilvl w:val="0"/>
-          <w:numId w:val="32"/>
-        </w:numPr>
-      </w:pPr>
-      <w:r>
-        <w:t>pytest og cargo test grønne (inkl. golden + perf</w:t>
-      </w:r>
-      <w:r>
-        <w:noBreakHyphen/>
-        <w:t>guard).</w:t>
-      </w:r>
-    </w:p>
-    <w:p>
-      <w:pPr>
-        <w:numPr>
-          <w:ilvl w:val="0"/>
-          <w:numId w:val="32"/>
-        </w:numPr>
-      </w:pPr>
-      <w:r>
-        <w:t>docs/*.md på plass og oppdatert.</w:t>
-      </w:r>
-    </w:p>
-    <w:p>
-      <w:pPr>
-        <w:numPr>
-          <w:ilvl w:val="0"/>
-          <w:numId w:val="32"/>
-        </w:numPr>
-      </w:pPr>
-      <w:r>
-        <w:t xml:space="preserve">Masterplan oppdatert til </w:t>
-      </w:r>
-      <w:r>
-        <w:rPr>
-          <w:b/>
-          <w:bCs/>
-        </w:rPr>
-        <w:t>Ferdig</w:t>
-      </w:r>
-      <w:r>
-        <w:t>.</w:t>
-      </w:r>
-    </w:p>
-    <w:p>
-      <w:r>
-        <w:t>Gi beskjed hvis du vil at jeg skal produsere en “diff</w:t>
-      </w:r>
-      <w:r>
-        <w:noBreakHyphen/>
-        <w:t>klar” Masterplan.md</w:t>
-      </w:r>
-      <w:r>
-        <w:noBreakHyphen/>
-        <w:t>snutt eller fylle inn konkrete toleranser/skalapunkter i CGS_v1.md med tall (jeg kan spytte ut ferdige tabeller direkte).</w:t>
-      </w:r>
-    </w:p>
-    <w:p>
-      <w:r>
-        <w:t>Spør ChatGPT</w:t>
-      </w:r>
-    </w:p>
-    <w:p/>
-    <w:p/>
-    <w:p/>
-    <w:p/>
     <w:p/>
     <w:sectPr>
       <w:pgSz w:w="11906" w:h="16838" w:code="9"/>
@@ -2490,6 +1930,155 @@
     </w:lvl>
   </w:abstractNum>
   <w:abstractNum w:abstractNumId="4" w15:restartNumberingAfterBreak="0">
+    <w:nsid w:val="06AB7EE5"/>
+    <w:multiLevelType w:val="multilevel"/>
+    <w:tmpl w:val="E25EEE1C"/>
+    <w:lvl w:ilvl="0">
+      <w:start w:val="1"/>
+      <w:numFmt w:val="bullet"/>
+      <w:lvlText w:val=""/>
+      <w:lvlJc w:val="left"/>
+      <w:pPr>
+        <w:tabs>
+          <w:tab w:val="num" w:pos="720"/>
+        </w:tabs>
+        <w:ind w:left="720" w:hanging="360"/>
+      </w:pPr>
+      <w:rPr>
+        <w:rFonts w:ascii="Symbol" w:hAnsi="Symbol" w:hint="default"/>
+        <w:sz w:val="20"/>
+      </w:rPr>
+    </w:lvl>
+    <w:lvl w:ilvl="1" w:tentative="1">
+      <w:start w:val="1"/>
+      <w:numFmt w:val="bullet"/>
+      <w:lvlText w:val="o"/>
+      <w:lvlJc w:val="left"/>
+      <w:pPr>
+        <w:tabs>
+          <w:tab w:val="num" w:pos="1440"/>
+        </w:tabs>
+        <w:ind w:left="1440" w:hanging="360"/>
+      </w:pPr>
+      <w:rPr>
+        <w:rFonts w:ascii="Courier New" w:hAnsi="Courier New" w:hint="default"/>
+        <w:sz w:val="20"/>
+      </w:rPr>
+    </w:lvl>
+    <w:lvl w:ilvl="2" w:tentative="1">
+      <w:start w:val="1"/>
+      <w:numFmt w:val="bullet"/>
+      <w:lvlText w:val=""/>
+      <w:lvlJc w:val="left"/>
+      <w:pPr>
+        <w:tabs>
+          <w:tab w:val="num" w:pos="2160"/>
+        </w:tabs>
+        <w:ind w:left="2160" w:hanging="360"/>
+      </w:pPr>
+      <w:rPr>
+        <w:rFonts w:ascii="Wingdings" w:hAnsi="Wingdings" w:hint="default"/>
+        <w:sz w:val="20"/>
+      </w:rPr>
+    </w:lvl>
+    <w:lvl w:ilvl="3" w:tentative="1">
+      <w:start w:val="1"/>
+      <w:numFmt w:val="bullet"/>
+      <w:lvlText w:val=""/>
+      <w:lvlJc w:val="left"/>
+      <w:pPr>
+        <w:tabs>
+          <w:tab w:val="num" w:pos="2880"/>
+        </w:tabs>
+        <w:ind w:left="2880" w:hanging="360"/>
+      </w:pPr>
+      <w:rPr>
+        <w:rFonts w:ascii="Wingdings" w:hAnsi="Wingdings" w:hint="default"/>
+        <w:sz w:val="20"/>
+      </w:rPr>
+    </w:lvl>
+    <w:lvl w:ilvl="4" w:tentative="1">
+      <w:start w:val="1"/>
+      <w:numFmt w:val="bullet"/>
+      <w:lvlText w:val=""/>
+      <w:lvlJc w:val="left"/>
+      <w:pPr>
+        <w:tabs>
+          <w:tab w:val="num" w:pos="3600"/>
+        </w:tabs>
+        <w:ind w:left="3600" w:hanging="360"/>
+      </w:pPr>
+      <w:rPr>
+        <w:rFonts w:ascii="Wingdings" w:hAnsi="Wingdings" w:hint="default"/>
+        <w:sz w:val="20"/>
+      </w:rPr>
+    </w:lvl>
+    <w:lvl w:ilvl="5" w:tentative="1">
+      <w:start w:val="1"/>
+      <w:numFmt w:val="bullet"/>
+      <w:lvlText w:val=""/>
+      <w:lvlJc w:val="left"/>
+      <w:pPr>
+        <w:tabs>
+          <w:tab w:val="num" w:pos="4320"/>
+        </w:tabs>
+        <w:ind w:left="4320" w:hanging="360"/>
+      </w:pPr>
+      <w:rPr>
+        <w:rFonts w:ascii="Wingdings" w:hAnsi="Wingdings" w:hint="default"/>
+        <w:sz w:val="20"/>
+      </w:rPr>
+    </w:lvl>
+    <w:lvl w:ilvl="6" w:tentative="1">
+      <w:start w:val="1"/>
+      <w:numFmt w:val="bullet"/>
+      <w:lvlText w:val=""/>
+      <w:lvlJc w:val="left"/>
+      <w:pPr>
+        <w:tabs>
+          <w:tab w:val="num" w:pos="5040"/>
+        </w:tabs>
+        <w:ind w:left="5040" w:hanging="360"/>
+      </w:pPr>
+      <w:rPr>
+        <w:rFonts w:ascii="Wingdings" w:hAnsi="Wingdings" w:hint="default"/>
+        <w:sz w:val="20"/>
+      </w:rPr>
+    </w:lvl>
+    <w:lvl w:ilvl="7" w:tentative="1">
+      <w:start w:val="1"/>
+      <w:numFmt w:val="bullet"/>
+      <w:lvlText w:val=""/>
+      <w:lvlJc w:val="left"/>
+      <w:pPr>
+        <w:tabs>
+          <w:tab w:val="num" w:pos="5760"/>
+        </w:tabs>
+        <w:ind w:left="5760" w:hanging="360"/>
+      </w:pPr>
+      <w:rPr>
+        <w:rFonts w:ascii="Wingdings" w:hAnsi="Wingdings" w:hint="default"/>
+        <w:sz w:val="20"/>
+      </w:rPr>
+    </w:lvl>
+    <w:lvl w:ilvl="8" w:tentative="1">
+      <w:start w:val="1"/>
+      <w:numFmt w:val="bullet"/>
+      <w:lvlText w:val=""/>
+      <w:lvlJc w:val="left"/>
+      <w:pPr>
+        <w:tabs>
+          <w:tab w:val="num" w:pos="6480"/>
+        </w:tabs>
+        <w:ind w:left="6480" w:hanging="360"/>
+      </w:pPr>
+      <w:rPr>
+        <w:rFonts w:ascii="Wingdings" w:hAnsi="Wingdings" w:hint="default"/>
+        <w:sz w:val="20"/>
+      </w:rPr>
+    </w:lvl>
+  </w:abstractNum>
+  <w:abstractNum w:abstractNumId="5" w15:restartNumberingAfterBreak="0">
     <w:nsid w:val="0815336B"/>
     <w:multiLevelType w:val="multilevel"/>
     <w:tmpl w:val="84CC292E"/>
@@ -2638,7 +2227,7 @@
       </w:rPr>
     </w:lvl>
   </w:abstractNum>
-  <w:abstractNum w:abstractNumId="5" w15:restartNumberingAfterBreak="0">
+  <w:abstractNum w:abstractNumId="6" w15:restartNumberingAfterBreak="0">
     <w:nsid w:val="097924E0"/>
     <w:multiLevelType w:val="multilevel"/>
     <w:tmpl w:val="DF4CE9BA"/>
@@ -2787,7 +2376,7 @@
       </w:rPr>
     </w:lvl>
   </w:abstractNum>
-  <w:abstractNum w:abstractNumId="6" w15:restartNumberingAfterBreak="0">
+  <w:abstractNum w:abstractNumId="7" w15:restartNumberingAfterBreak="0">
     <w:nsid w:val="115B038E"/>
     <w:multiLevelType w:val="multilevel"/>
     <w:tmpl w:val="275C7084"/>
@@ -2936,7 +2525,7 @@
       </w:rPr>
     </w:lvl>
   </w:abstractNum>
-  <w:abstractNum w:abstractNumId="7" w15:restartNumberingAfterBreak="0">
+  <w:abstractNum w:abstractNumId="8" w15:restartNumberingAfterBreak="0">
     <w:nsid w:val="11907619"/>
     <w:multiLevelType w:val="multilevel"/>
     <w:tmpl w:val="DE60A112"/>
@@ -3049,7 +2638,156 @@
       </w:pPr>
     </w:lvl>
   </w:abstractNum>
-  <w:abstractNum w:abstractNumId="8" w15:restartNumberingAfterBreak="0">
+  <w:abstractNum w:abstractNumId="9" w15:restartNumberingAfterBreak="0">
+    <w:nsid w:val="13887C2F"/>
+    <w:multiLevelType w:val="multilevel"/>
+    <w:tmpl w:val="EB3C24BA"/>
+    <w:lvl w:ilvl="0">
+      <w:start w:val="1"/>
+      <w:numFmt w:val="bullet"/>
+      <w:lvlText w:val=""/>
+      <w:lvlJc w:val="left"/>
+      <w:pPr>
+        <w:tabs>
+          <w:tab w:val="num" w:pos="720"/>
+        </w:tabs>
+        <w:ind w:left="720" w:hanging="360"/>
+      </w:pPr>
+      <w:rPr>
+        <w:rFonts w:ascii="Symbol" w:hAnsi="Symbol" w:hint="default"/>
+        <w:sz w:val="20"/>
+      </w:rPr>
+    </w:lvl>
+    <w:lvl w:ilvl="1" w:tentative="1">
+      <w:start w:val="1"/>
+      <w:numFmt w:val="bullet"/>
+      <w:lvlText w:val="o"/>
+      <w:lvlJc w:val="left"/>
+      <w:pPr>
+        <w:tabs>
+          <w:tab w:val="num" w:pos="1440"/>
+        </w:tabs>
+        <w:ind w:left="1440" w:hanging="360"/>
+      </w:pPr>
+      <w:rPr>
+        <w:rFonts w:ascii="Courier New" w:hAnsi="Courier New" w:hint="default"/>
+        <w:sz w:val="20"/>
+      </w:rPr>
+    </w:lvl>
+    <w:lvl w:ilvl="2" w:tentative="1">
+      <w:start w:val="1"/>
+      <w:numFmt w:val="bullet"/>
+      <w:lvlText w:val=""/>
+      <w:lvlJc w:val="left"/>
+      <w:pPr>
+        <w:tabs>
+          <w:tab w:val="num" w:pos="2160"/>
+        </w:tabs>
+        <w:ind w:left="2160" w:hanging="360"/>
+      </w:pPr>
+      <w:rPr>
+        <w:rFonts w:ascii="Wingdings" w:hAnsi="Wingdings" w:hint="default"/>
+        <w:sz w:val="20"/>
+      </w:rPr>
+    </w:lvl>
+    <w:lvl w:ilvl="3" w:tentative="1">
+      <w:start w:val="1"/>
+      <w:numFmt w:val="bullet"/>
+      <w:lvlText w:val=""/>
+      <w:lvlJc w:val="left"/>
+      <w:pPr>
+        <w:tabs>
+          <w:tab w:val="num" w:pos="2880"/>
+        </w:tabs>
+        <w:ind w:left="2880" w:hanging="360"/>
+      </w:pPr>
+      <w:rPr>
+        <w:rFonts w:ascii="Wingdings" w:hAnsi="Wingdings" w:hint="default"/>
+        <w:sz w:val="20"/>
+      </w:rPr>
+    </w:lvl>
+    <w:lvl w:ilvl="4" w:tentative="1">
+      <w:start w:val="1"/>
+      <w:numFmt w:val="bullet"/>
+      <w:lvlText w:val=""/>
+      <w:lvlJc w:val="left"/>
+      <w:pPr>
+        <w:tabs>
+          <w:tab w:val="num" w:pos="3600"/>
+        </w:tabs>
+        <w:ind w:left="3600" w:hanging="360"/>
+      </w:pPr>
+      <w:rPr>
+        <w:rFonts w:ascii="Wingdings" w:hAnsi="Wingdings" w:hint="default"/>
+        <w:sz w:val="20"/>
+      </w:rPr>
+    </w:lvl>
+    <w:lvl w:ilvl="5" w:tentative="1">
+      <w:start w:val="1"/>
+      <w:numFmt w:val="bullet"/>
+      <w:lvlText w:val=""/>
+      <w:lvlJc w:val="left"/>
+      <w:pPr>
+        <w:tabs>
+          <w:tab w:val="num" w:pos="4320"/>
+        </w:tabs>
+        <w:ind w:left="4320" w:hanging="360"/>
+      </w:pPr>
+      <w:rPr>
+        <w:rFonts w:ascii="Wingdings" w:hAnsi="Wingdings" w:hint="default"/>
+        <w:sz w:val="20"/>
+      </w:rPr>
+    </w:lvl>
+    <w:lvl w:ilvl="6" w:tentative="1">
+      <w:start w:val="1"/>
+      <w:numFmt w:val="bullet"/>
+      <w:lvlText w:val=""/>
+      <w:lvlJc w:val="left"/>
+      <w:pPr>
+        <w:tabs>
+          <w:tab w:val="num" w:pos="5040"/>
+        </w:tabs>
+        <w:ind w:left="5040" w:hanging="360"/>
+      </w:pPr>
+      <w:rPr>
+        <w:rFonts w:ascii="Wingdings" w:hAnsi="Wingdings" w:hint="default"/>
+        <w:sz w:val="20"/>
+      </w:rPr>
+    </w:lvl>
+    <w:lvl w:ilvl="7" w:tentative="1">
+      <w:start w:val="1"/>
+      <w:numFmt w:val="bullet"/>
+      <w:lvlText w:val=""/>
+      <w:lvlJc w:val="left"/>
+      <w:pPr>
+        <w:tabs>
+          <w:tab w:val="num" w:pos="5760"/>
+        </w:tabs>
+        <w:ind w:left="5760" w:hanging="360"/>
+      </w:pPr>
+      <w:rPr>
+        <w:rFonts w:ascii="Wingdings" w:hAnsi="Wingdings" w:hint="default"/>
+        <w:sz w:val="20"/>
+      </w:rPr>
+    </w:lvl>
+    <w:lvl w:ilvl="8" w:tentative="1">
+      <w:start w:val="1"/>
+      <w:numFmt w:val="bullet"/>
+      <w:lvlText w:val=""/>
+      <w:lvlJc w:val="left"/>
+      <w:pPr>
+        <w:tabs>
+          <w:tab w:val="num" w:pos="6480"/>
+        </w:tabs>
+        <w:ind w:left="6480" w:hanging="360"/>
+      </w:pPr>
+      <w:rPr>
+        <w:rFonts w:ascii="Wingdings" w:hAnsi="Wingdings" w:hint="default"/>
+        <w:sz w:val="20"/>
+      </w:rPr>
+    </w:lvl>
+  </w:abstractNum>
+  <w:abstractNum w:abstractNumId="10" w15:restartNumberingAfterBreak="0">
     <w:nsid w:val="18430620"/>
     <w:multiLevelType w:val="multilevel"/>
     <w:tmpl w:val="77E86884"/>
@@ -3198,7 +2936,156 @@
       </w:rPr>
     </w:lvl>
   </w:abstractNum>
-  <w:abstractNum w:abstractNumId="9" w15:restartNumberingAfterBreak="0">
+  <w:abstractNum w:abstractNumId="11" w15:restartNumberingAfterBreak="0">
+    <w:nsid w:val="1B0132C6"/>
+    <w:multiLevelType w:val="multilevel"/>
+    <w:tmpl w:val="49863112"/>
+    <w:lvl w:ilvl="0">
+      <w:start w:val="1"/>
+      <w:numFmt w:val="bullet"/>
+      <w:lvlText w:val=""/>
+      <w:lvlJc w:val="left"/>
+      <w:pPr>
+        <w:tabs>
+          <w:tab w:val="num" w:pos="720"/>
+        </w:tabs>
+        <w:ind w:left="720" w:hanging="360"/>
+      </w:pPr>
+      <w:rPr>
+        <w:rFonts w:ascii="Symbol" w:hAnsi="Symbol" w:hint="default"/>
+        <w:sz w:val="20"/>
+      </w:rPr>
+    </w:lvl>
+    <w:lvl w:ilvl="1" w:tentative="1">
+      <w:start w:val="1"/>
+      <w:numFmt w:val="bullet"/>
+      <w:lvlText w:val="o"/>
+      <w:lvlJc w:val="left"/>
+      <w:pPr>
+        <w:tabs>
+          <w:tab w:val="num" w:pos="1440"/>
+        </w:tabs>
+        <w:ind w:left="1440" w:hanging="360"/>
+      </w:pPr>
+      <w:rPr>
+        <w:rFonts w:ascii="Courier New" w:hAnsi="Courier New" w:hint="default"/>
+        <w:sz w:val="20"/>
+      </w:rPr>
+    </w:lvl>
+    <w:lvl w:ilvl="2" w:tentative="1">
+      <w:start w:val="1"/>
+      <w:numFmt w:val="bullet"/>
+      <w:lvlText w:val=""/>
+      <w:lvlJc w:val="left"/>
+      <w:pPr>
+        <w:tabs>
+          <w:tab w:val="num" w:pos="2160"/>
+        </w:tabs>
+        <w:ind w:left="2160" w:hanging="360"/>
+      </w:pPr>
+      <w:rPr>
+        <w:rFonts w:ascii="Wingdings" w:hAnsi="Wingdings" w:hint="default"/>
+        <w:sz w:val="20"/>
+      </w:rPr>
+    </w:lvl>
+    <w:lvl w:ilvl="3" w:tentative="1">
+      <w:start w:val="1"/>
+      <w:numFmt w:val="bullet"/>
+      <w:lvlText w:val=""/>
+      <w:lvlJc w:val="left"/>
+      <w:pPr>
+        <w:tabs>
+          <w:tab w:val="num" w:pos="2880"/>
+        </w:tabs>
+        <w:ind w:left="2880" w:hanging="360"/>
+      </w:pPr>
+      <w:rPr>
+        <w:rFonts w:ascii="Wingdings" w:hAnsi="Wingdings" w:hint="default"/>
+        <w:sz w:val="20"/>
+      </w:rPr>
+    </w:lvl>
+    <w:lvl w:ilvl="4" w:tentative="1">
+      <w:start w:val="1"/>
+      <w:numFmt w:val="bullet"/>
+      <w:lvlText w:val=""/>
+      <w:lvlJc w:val="left"/>
+      <w:pPr>
+        <w:tabs>
+          <w:tab w:val="num" w:pos="3600"/>
+        </w:tabs>
+        <w:ind w:left="3600" w:hanging="360"/>
+      </w:pPr>
+      <w:rPr>
+        <w:rFonts w:ascii="Wingdings" w:hAnsi="Wingdings" w:hint="default"/>
+        <w:sz w:val="20"/>
+      </w:rPr>
+    </w:lvl>
+    <w:lvl w:ilvl="5" w:tentative="1">
+      <w:start w:val="1"/>
+      <w:numFmt w:val="bullet"/>
+      <w:lvlText w:val=""/>
+      <w:lvlJc w:val="left"/>
+      <w:pPr>
+        <w:tabs>
+          <w:tab w:val="num" w:pos="4320"/>
+        </w:tabs>
+        <w:ind w:left="4320" w:hanging="360"/>
+      </w:pPr>
+      <w:rPr>
+        <w:rFonts w:ascii="Wingdings" w:hAnsi="Wingdings" w:hint="default"/>
+        <w:sz w:val="20"/>
+      </w:rPr>
+    </w:lvl>
+    <w:lvl w:ilvl="6" w:tentative="1">
+      <w:start w:val="1"/>
+      <w:numFmt w:val="bullet"/>
+      <w:lvlText w:val=""/>
+      <w:lvlJc w:val="left"/>
+      <w:pPr>
+        <w:tabs>
+          <w:tab w:val="num" w:pos="5040"/>
+        </w:tabs>
+        <w:ind w:left="5040" w:hanging="360"/>
+      </w:pPr>
+      <w:rPr>
+        <w:rFonts w:ascii="Wingdings" w:hAnsi="Wingdings" w:hint="default"/>
+        <w:sz w:val="20"/>
+      </w:rPr>
+    </w:lvl>
+    <w:lvl w:ilvl="7" w:tentative="1">
+      <w:start w:val="1"/>
+      <w:numFmt w:val="bullet"/>
+      <w:lvlText w:val=""/>
+      <w:lvlJc w:val="left"/>
+      <w:pPr>
+        <w:tabs>
+          <w:tab w:val="num" w:pos="5760"/>
+        </w:tabs>
+        <w:ind w:left="5760" w:hanging="360"/>
+      </w:pPr>
+      <w:rPr>
+        <w:rFonts w:ascii="Wingdings" w:hAnsi="Wingdings" w:hint="default"/>
+        <w:sz w:val="20"/>
+      </w:rPr>
+    </w:lvl>
+    <w:lvl w:ilvl="8" w:tentative="1">
+      <w:start w:val="1"/>
+      <w:numFmt w:val="bullet"/>
+      <w:lvlText w:val=""/>
+      <w:lvlJc w:val="left"/>
+      <w:pPr>
+        <w:tabs>
+          <w:tab w:val="num" w:pos="6480"/>
+        </w:tabs>
+        <w:ind w:left="6480" w:hanging="360"/>
+      </w:pPr>
+      <w:rPr>
+        <w:rFonts w:ascii="Wingdings" w:hAnsi="Wingdings" w:hint="default"/>
+        <w:sz w:val="20"/>
+      </w:rPr>
+    </w:lvl>
+  </w:abstractNum>
+  <w:abstractNum w:abstractNumId="12" w15:restartNumberingAfterBreak="0">
     <w:nsid w:val="1B664D90"/>
     <w:multiLevelType w:val="multilevel"/>
     <w:tmpl w:val="AC54BC86"/>
@@ -3347,7 +3234,7 @@
       </w:rPr>
     </w:lvl>
   </w:abstractNum>
-  <w:abstractNum w:abstractNumId="10" w15:restartNumberingAfterBreak="0">
+  <w:abstractNum w:abstractNumId="13" w15:restartNumberingAfterBreak="0">
     <w:nsid w:val="21782334"/>
     <w:multiLevelType w:val="multilevel"/>
     <w:tmpl w:val="71B213AA"/>
@@ -3496,7 +3383,7 @@
       </w:rPr>
     </w:lvl>
   </w:abstractNum>
-  <w:abstractNum w:abstractNumId="11" w15:restartNumberingAfterBreak="0">
+  <w:abstractNum w:abstractNumId="14" w15:restartNumberingAfterBreak="0">
     <w:nsid w:val="2D863068"/>
     <w:multiLevelType w:val="multilevel"/>
     <w:tmpl w:val="97483B56"/>
@@ -3645,7 +3532,7 @@
       </w:rPr>
     </w:lvl>
   </w:abstractNum>
-  <w:abstractNum w:abstractNumId="12" w15:restartNumberingAfterBreak="0">
+  <w:abstractNum w:abstractNumId="15" w15:restartNumberingAfterBreak="0">
     <w:nsid w:val="31070AF3"/>
     <w:multiLevelType w:val="multilevel"/>
     <w:tmpl w:val="900A5DA2"/>
@@ -3794,7 +3681,7 @@
       </w:rPr>
     </w:lvl>
   </w:abstractNum>
-  <w:abstractNum w:abstractNumId="13" w15:restartNumberingAfterBreak="0">
+  <w:abstractNum w:abstractNumId="16" w15:restartNumberingAfterBreak="0">
     <w:nsid w:val="34AC7805"/>
     <w:multiLevelType w:val="multilevel"/>
     <w:tmpl w:val="3DC86A74"/>
@@ -3943,7 +3830,7 @@
       </w:rPr>
     </w:lvl>
   </w:abstractNum>
-  <w:abstractNum w:abstractNumId="14" w15:restartNumberingAfterBreak="0">
+  <w:abstractNum w:abstractNumId="17" w15:restartNumberingAfterBreak="0">
     <w:nsid w:val="35F24B7F"/>
     <w:multiLevelType w:val="multilevel"/>
     <w:tmpl w:val="05C6E4E0"/>
@@ -4092,7 +3979,7 @@
       </w:rPr>
     </w:lvl>
   </w:abstractNum>
-  <w:abstractNum w:abstractNumId="15" w15:restartNumberingAfterBreak="0">
+  <w:abstractNum w:abstractNumId="18" w15:restartNumberingAfterBreak="0">
     <w:nsid w:val="366576DC"/>
     <w:multiLevelType w:val="multilevel"/>
     <w:tmpl w:val="3774EFAA"/>
@@ -4241,7 +4128,7 @@
       </w:rPr>
     </w:lvl>
   </w:abstractNum>
-  <w:abstractNum w:abstractNumId="16" w15:restartNumberingAfterBreak="0">
+  <w:abstractNum w:abstractNumId="19" w15:restartNumberingAfterBreak="0">
     <w:nsid w:val="374F17AF"/>
     <w:multiLevelType w:val="multilevel"/>
     <w:tmpl w:val="B4A0096E"/>
@@ -4390,7 +4277,7 @@
       </w:rPr>
     </w:lvl>
   </w:abstractNum>
-  <w:abstractNum w:abstractNumId="17" w15:restartNumberingAfterBreak="0">
+  <w:abstractNum w:abstractNumId="20" w15:restartNumberingAfterBreak="0">
     <w:nsid w:val="3CC33AD7"/>
     <w:multiLevelType w:val="multilevel"/>
     <w:tmpl w:val="37226800"/>
@@ -4539,7 +4426,7 @@
       </w:rPr>
     </w:lvl>
   </w:abstractNum>
-  <w:abstractNum w:abstractNumId="18" w15:restartNumberingAfterBreak="0">
+  <w:abstractNum w:abstractNumId="21" w15:restartNumberingAfterBreak="0">
     <w:nsid w:val="3CD508F5"/>
     <w:multiLevelType w:val="multilevel"/>
     <w:tmpl w:val="806628CC"/>
@@ -4688,7 +4575,7 @@
       </w:rPr>
     </w:lvl>
   </w:abstractNum>
-  <w:abstractNum w:abstractNumId="19" w15:restartNumberingAfterBreak="0">
+  <w:abstractNum w:abstractNumId="22" w15:restartNumberingAfterBreak="0">
     <w:nsid w:val="40F7016A"/>
     <w:multiLevelType w:val="multilevel"/>
     <w:tmpl w:val="DFF43AE0"/>
@@ -4837,7 +4724,7 @@
       </w:rPr>
     </w:lvl>
   </w:abstractNum>
-  <w:abstractNum w:abstractNumId="20" w15:restartNumberingAfterBreak="0">
+  <w:abstractNum w:abstractNumId="23" w15:restartNumberingAfterBreak="0">
     <w:nsid w:val="476D6C9C"/>
     <w:multiLevelType w:val="multilevel"/>
     <w:tmpl w:val="F2C89ED8"/>
@@ -4986,7 +4873,7 @@
       </w:rPr>
     </w:lvl>
   </w:abstractNum>
-  <w:abstractNum w:abstractNumId="21" w15:restartNumberingAfterBreak="0">
+  <w:abstractNum w:abstractNumId="24" w15:restartNumberingAfterBreak="0">
     <w:nsid w:val="4A3E7A7E"/>
     <w:multiLevelType w:val="multilevel"/>
     <w:tmpl w:val="14F0A766"/>
@@ -5135,7 +5022,7 @@
       </w:rPr>
     </w:lvl>
   </w:abstractNum>
-  <w:abstractNum w:abstractNumId="22" w15:restartNumberingAfterBreak="0">
+  <w:abstractNum w:abstractNumId="25" w15:restartNumberingAfterBreak="0">
     <w:nsid w:val="4FF65C36"/>
     <w:multiLevelType w:val="multilevel"/>
     <w:tmpl w:val="81BA3FE6"/>
@@ -5284,7 +5171,156 @@
       </w:rPr>
     </w:lvl>
   </w:abstractNum>
-  <w:abstractNum w:abstractNumId="23" w15:restartNumberingAfterBreak="0">
+  <w:abstractNum w:abstractNumId="26" w15:restartNumberingAfterBreak="0">
+    <w:nsid w:val="54580D08"/>
+    <w:multiLevelType w:val="multilevel"/>
+    <w:tmpl w:val="37C0267E"/>
+    <w:lvl w:ilvl="0">
+      <w:start w:val="1"/>
+      <w:numFmt w:val="bullet"/>
+      <w:lvlText w:val=""/>
+      <w:lvlJc w:val="left"/>
+      <w:pPr>
+        <w:tabs>
+          <w:tab w:val="num" w:pos="720"/>
+        </w:tabs>
+        <w:ind w:left="720" w:hanging="360"/>
+      </w:pPr>
+      <w:rPr>
+        <w:rFonts w:ascii="Symbol" w:hAnsi="Symbol" w:hint="default"/>
+        <w:sz w:val="20"/>
+      </w:rPr>
+    </w:lvl>
+    <w:lvl w:ilvl="1" w:tentative="1">
+      <w:start w:val="1"/>
+      <w:numFmt w:val="bullet"/>
+      <w:lvlText w:val="o"/>
+      <w:lvlJc w:val="left"/>
+      <w:pPr>
+        <w:tabs>
+          <w:tab w:val="num" w:pos="1440"/>
+        </w:tabs>
+        <w:ind w:left="1440" w:hanging="360"/>
+      </w:pPr>
+      <w:rPr>
+        <w:rFonts w:ascii="Courier New" w:hAnsi="Courier New" w:hint="default"/>
+        <w:sz w:val="20"/>
+      </w:rPr>
+    </w:lvl>
+    <w:lvl w:ilvl="2" w:tentative="1">
+      <w:start w:val="1"/>
+      <w:numFmt w:val="bullet"/>
+      <w:lvlText w:val=""/>
+      <w:lvlJc w:val="left"/>
+      <w:pPr>
+        <w:tabs>
+          <w:tab w:val="num" w:pos="2160"/>
+        </w:tabs>
+        <w:ind w:left="2160" w:hanging="360"/>
+      </w:pPr>
+      <w:rPr>
+        <w:rFonts w:ascii="Wingdings" w:hAnsi="Wingdings" w:hint="default"/>
+        <w:sz w:val="20"/>
+      </w:rPr>
+    </w:lvl>
+    <w:lvl w:ilvl="3" w:tentative="1">
+      <w:start w:val="1"/>
+      <w:numFmt w:val="bullet"/>
+      <w:lvlText w:val=""/>
+      <w:lvlJc w:val="left"/>
+      <w:pPr>
+        <w:tabs>
+          <w:tab w:val="num" w:pos="2880"/>
+        </w:tabs>
+        <w:ind w:left="2880" w:hanging="360"/>
+      </w:pPr>
+      <w:rPr>
+        <w:rFonts w:ascii="Wingdings" w:hAnsi="Wingdings" w:hint="default"/>
+        <w:sz w:val="20"/>
+      </w:rPr>
+    </w:lvl>
+    <w:lvl w:ilvl="4" w:tentative="1">
+      <w:start w:val="1"/>
+      <w:numFmt w:val="bullet"/>
+      <w:lvlText w:val=""/>
+      <w:lvlJc w:val="left"/>
+      <w:pPr>
+        <w:tabs>
+          <w:tab w:val="num" w:pos="3600"/>
+        </w:tabs>
+        <w:ind w:left="3600" w:hanging="360"/>
+      </w:pPr>
+      <w:rPr>
+        <w:rFonts w:ascii="Wingdings" w:hAnsi="Wingdings" w:hint="default"/>
+        <w:sz w:val="20"/>
+      </w:rPr>
+    </w:lvl>
+    <w:lvl w:ilvl="5" w:tentative="1">
+      <w:start w:val="1"/>
+      <w:numFmt w:val="bullet"/>
+      <w:lvlText w:val=""/>
+      <w:lvlJc w:val="left"/>
+      <w:pPr>
+        <w:tabs>
+          <w:tab w:val="num" w:pos="4320"/>
+        </w:tabs>
+        <w:ind w:left="4320" w:hanging="360"/>
+      </w:pPr>
+      <w:rPr>
+        <w:rFonts w:ascii="Wingdings" w:hAnsi="Wingdings" w:hint="default"/>
+        <w:sz w:val="20"/>
+      </w:rPr>
+    </w:lvl>
+    <w:lvl w:ilvl="6" w:tentative="1">
+      <w:start w:val="1"/>
+      <w:numFmt w:val="bullet"/>
+      <w:lvlText w:val=""/>
+      <w:lvlJc w:val="left"/>
+      <w:pPr>
+        <w:tabs>
+          <w:tab w:val="num" w:pos="5040"/>
+        </w:tabs>
+        <w:ind w:left="5040" w:hanging="360"/>
+      </w:pPr>
+      <w:rPr>
+        <w:rFonts w:ascii="Wingdings" w:hAnsi="Wingdings" w:hint="default"/>
+        <w:sz w:val="20"/>
+      </w:rPr>
+    </w:lvl>
+    <w:lvl w:ilvl="7" w:tentative="1">
+      <w:start w:val="1"/>
+      <w:numFmt w:val="bullet"/>
+      <w:lvlText w:val=""/>
+      <w:lvlJc w:val="left"/>
+      <w:pPr>
+        <w:tabs>
+          <w:tab w:val="num" w:pos="5760"/>
+        </w:tabs>
+        <w:ind w:left="5760" w:hanging="360"/>
+      </w:pPr>
+      <w:rPr>
+        <w:rFonts w:ascii="Wingdings" w:hAnsi="Wingdings" w:hint="default"/>
+        <w:sz w:val="20"/>
+      </w:rPr>
+    </w:lvl>
+    <w:lvl w:ilvl="8" w:tentative="1">
+      <w:start w:val="1"/>
+      <w:numFmt w:val="bullet"/>
+      <w:lvlText w:val=""/>
+      <w:lvlJc w:val="left"/>
+      <w:pPr>
+        <w:tabs>
+          <w:tab w:val="num" w:pos="6480"/>
+        </w:tabs>
+        <w:ind w:left="6480" w:hanging="360"/>
+      </w:pPr>
+      <w:rPr>
+        <w:rFonts w:ascii="Wingdings" w:hAnsi="Wingdings" w:hint="default"/>
+        <w:sz w:val="20"/>
+      </w:rPr>
+    </w:lvl>
+  </w:abstractNum>
+  <w:abstractNum w:abstractNumId="27" w15:restartNumberingAfterBreak="0">
     <w:nsid w:val="547B2E10"/>
     <w:multiLevelType w:val="multilevel"/>
     <w:tmpl w:val="BC1296BC"/>
@@ -5433,7 +5469,454 @@
       </w:rPr>
     </w:lvl>
   </w:abstractNum>
-  <w:abstractNum w:abstractNumId="24" w15:restartNumberingAfterBreak="0">
+  <w:abstractNum w:abstractNumId="28" w15:restartNumberingAfterBreak="0">
+    <w:nsid w:val="5ADC6671"/>
+    <w:multiLevelType w:val="multilevel"/>
+    <w:tmpl w:val="A2D66B32"/>
+    <w:lvl w:ilvl="0">
+      <w:start w:val="1"/>
+      <w:numFmt w:val="bullet"/>
+      <w:lvlText w:val=""/>
+      <w:lvlJc w:val="left"/>
+      <w:pPr>
+        <w:tabs>
+          <w:tab w:val="num" w:pos="720"/>
+        </w:tabs>
+        <w:ind w:left="720" w:hanging="360"/>
+      </w:pPr>
+      <w:rPr>
+        <w:rFonts w:ascii="Symbol" w:hAnsi="Symbol" w:hint="default"/>
+        <w:sz w:val="20"/>
+      </w:rPr>
+    </w:lvl>
+    <w:lvl w:ilvl="1" w:tentative="1">
+      <w:start w:val="1"/>
+      <w:numFmt w:val="bullet"/>
+      <w:lvlText w:val="o"/>
+      <w:lvlJc w:val="left"/>
+      <w:pPr>
+        <w:tabs>
+          <w:tab w:val="num" w:pos="1440"/>
+        </w:tabs>
+        <w:ind w:left="1440" w:hanging="360"/>
+      </w:pPr>
+      <w:rPr>
+        <w:rFonts w:ascii="Courier New" w:hAnsi="Courier New" w:hint="default"/>
+        <w:sz w:val="20"/>
+      </w:rPr>
+    </w:lvl>
+    <w:lvl w:ilvl="2" w:tentative="1">
+      <w:start w:val="1"/>
+      <w:numFmt w:val="bullet"/>
+      <w:lvlText w:val=""/>
+      <w:lvlJc w:val="left"/>
+      <w:pPr>
+        <w:tabs>
+          <w:tab w:val="num" w:pos="2160"/>
+        </w:tabs>
+        <w:ind w:left="2160" w:hanging="360"/>
+      </w:pPr>
+      <w:rPr>
+        <w:rFonts w:ascii="Wingdings" w:hAnsi="Wingdings" w:hint="default"/>
+        <w:sz w:val="20"/>
+      </w:rPr>
+    </w:lvl>
+    <w:lvl w:ilvl="3" w:tentative="1">
+      <w:start w:val="1"/>
+      <w:numFmt w:val="bullet"/>
+      <w:lvlText w:val=""/>
+      <w:lvlJc w:val="left"/>
+      <w:pPr>
+        <w:tabs>
+          <w:tab w:val="num" w:pos="2880"/>
+        </w:tabs>
+        <w:ind w:left="2880" w:hanging="360"/>
+      </w:pPr>
+      <w:rPr>
+        <w:rFonts w:ascii="Wingdings" w:hAnsi="Wingdings" w:hint="default"/>
+        <w:sz w:val="20"/>
+      </w:rPr>
+    </w:lvl>
+    <w:lvl w:ilvl="4" w:tentative="1">
+      <w:start w:val="1"/>
+      <w:numFmt w:val="bullet"/>
+      <w:lvlText w:val=""/>
+      <w:lvlJc w:val="left"/>
+      <w:pPr>
+        <w:tabs>
+          <w:tab w:val="num" w:pos="3600"/>
+        </w:tabs>
+        <w:ind w:left="3600" w:hanging="360"/>
+      </w:pPr>
+      <w:rPr>
+        <w:rFonts w:ascii="Wingdings" w:hAnsi="Wingdings" w:hint="default"/>
+        <w:sz w:val="20"/>
+      </w:rPr>
+    </w:lvl>
+    <w:lvl w:ilvl="5" w:tentative="1">
+      <w:start w:val="1"/>
+      <w:numFmt w:val="bullet"/>
+      <w:lvlText w:val=""/>
+      <w:lvlJc w:val="left"/>
+      <w:pPr>
+        <w:tabs>
+          <w:tab w:val="num" w:pos="4320"/>
+        </w:tabs>
+        <w:ind w:left="4320" w:hanging="360"/>
+      </w:pPr>
+      <w:rPr>
+        <w:rFonts w:ascii="Wingdings" w:hAnsi="Wingdings" w:hint="default"/>
+        <w:sz w:val="20"/>
+      </w:rPr>
+    </w:lvl>
+    <w:lvl w:ilvl="6" w:tentative="1">
+      <w:start w:val="1"/>
+      <w:numFmt w:val="bullet"/>
+      <w:lvlText w:val=""/>
+      <w:lvlJc w:val="left"/>
+      <w:pPr>
+        <w:tabs>
+          <w:tab w:val="num" w:pos="5040"/>
+        </w:tabs>
+        <w:ind w:left="5040" w:hanging="360"/>
+      </w:pPr>
+      <w:rPr>
+        <w:rFonts w:ascii="Wingdings" w:hAnsi="Wingdings" w:hint="default"/>
+        <w:sz w:val="20"/>
+      </w:rPr>
+    </w:lvl>
+    <w:lvl w:ilvl="7" w:tentative="1">
+      <w:start w:val="1"/>
+      <w:numFmt w:val="bullet"/>
+      <w:lvlText w:val=""/>
+      <w:lvlJc w:val="left"/>
+      <w:pPr>
+        <w:tabs>
+          <w:tab w:val="num" w:pos="5760"/>
+        </w:tabs>
+        <w:ind w:left="5760" w:hanging="360"/>
+      </w:pPr>
+      <w:rPr>
+        <w:rFonts w:ascii="Wingdings" w:hAnsi="Wingdings" w:hint="default"/>
+        <w:sz w:val="20"/>
+      </w:rPr>
+    </w:lvl>
+    <w:lvl w:ilvl="8" w:tentative="1">
+      <w:start w:val="1"/>
+      <w:numFmt w:val="bullet"/>
+      <w:lvlText w:val=""/>
+      <w:lvlJc w:val="left"/>
+      <w:pPr>
+        <w:tabs>
+          <w:tab w:val="num" w:pos="6480"/>
+        </w:tabs>
+        <w:ind w:left="6480" w:hanging="360"/>
+      </w:pPr>
+      <w:rPr>
+        <w:rFonts w:ascii="Wingdings" w:hAnsi="Wingdings" w:hint="default"/>
+        <w:sz w:val="20"/>
+      </w:rPr>
+    </w:lvl>
+  </w:abstractNum>
+  <w:abstractNum w:abstractNumId="29" w15:restartNumberingAfterBreak="0">
+    <w:nsid w:val="5CE47144"/>
+    <w:multiLevelType w:val="multilevel"/>
+    <w:tmpl w:val="1BBEB76E"/>
+    <w:lvl w:ilvl="0">
+      <w:start w:val="1"/>
+      <w:numFmt w:val="bullet"/>
+      <w:lvlText w:val=""/>
+      <w:lvlJc w:val="left"/>
+      <w:pPr>
+        <w:tabs>
+          <w:tab w:val="num" w:pos="720"/>
+        </w:tabs>
+        <w:ind w:left="720" w:hanging="360"/>
+      </w:pPr>
+      <w:rPr>
+        <w:rFonts w:ascii="Symbol" w:hAnsi="Symbol" w:hint="default"/>
+        <w:sz w:val="20"/>
+      </w:rPr>
+    </w:lvl>
+    <w:lvl w:ilvl="1" w:tentative="1">
+      <w:start w:val="1"/>
+      <w:numFmt w:val="bullet"/>
+      <w:lvlText w:val="o"/>
+      <w:lvlJc w:val="left"/>
+      <w:pPr>
+        <w:tabs>
+          <w:tab w:val="num" w:pos="1440"/>
+        </w:tabs>
+        <w:ind w:left="1440" w:hanging="360"/>
+      </w:pPr>
+      <w:rPr>
+        <w:rFonts w:ascii="Courier New" w:hAnsi="Courier New" w:hint="default"/>
+        <w:sz w:val="20"/>
+      </w:rPr>
+    </w:lvl>
+    <w:lvl w:ilvl="2" w:tentative="1">
+      <w:start w:val="1"/>
+      <w:numFmt w:val="bullet"/>
+      <w:lvlText w:val=""/>
+      <w:lvlJc w:val="left"/>
+      <w:pPr>
+        <w:tabs>
+          <w:tab w:val="num" w:pos="2160"/>
+        </w:tabs>
+        <w:ind w:left="2160" w:hanging="360"/>
+      </w:pPr>
+      <w:rPr>
+        <w:rFonts w:ascii="Wingdings" w:hAnsi="Wingdings" w:hint="default"/>
+        <w:sz w:val="20"/>
+      </w:rPr>
+    </w:lvl>
+    <w:lvl w:ilvl="3" w:tentative="1">
+      <w:start w:val="1"/>
+      <w:numFmt w:val="bullet"/>
+      <w:lvlText w:val=""/>
+      <w:lvlJc w:val="left"/>
+      <w:pPr>
+        <w:tabs>
+          <w:tab w:val="num" w:pos="2880"/>
+        </w:tabs>
+        <w:ind w:left="2880" w:hanging="360"/>
+      </w:pPr>
+      <w:rPr>
+        <w:rFonts w:ascii="Wingdings" w:hAnsi="Wingdings" w:hint="default"/>
+        <w:sz w:val="20"/>
+      </w:rPr>
+    </w:lvl>
+    <w:lvl w:ilvl="4" w:tentative="1">
+      <w:start w:val="1"/>
+      <w:numFmt w:val="bullet"/>
+      <w:lvlText w:val=""/>
+      <w:lvlJc w:val="left"/>
+      <w:pPr>
+        <w:tabs>
+          <w:tab w:val="num" w:pos="3600"/>
+        </w:tabs>
+        <w:ind w:left="3600" w:hanging="360"/>
+      </w:pPr>
+      <w:rPr>
+        <w:rFonts w:ascii="Wingdings" w:hAnsi="Wingdings" w:hint="default"/>
+        <w:sz w:val="20"/>
+      </w:rPr>
+    </w:lvl>
+    <w:lvl w:ilvl="5" w:tentative="1">
+      <w:start w:val="1"/>
+      <w:numFmt w:val="bullet"/>
+      <w:lvlText w:val=""/>
+      <w:lvlJc w:val="left"/>
+      <w:pPr>
+        <w:tabs>
+          <w:tab w:val="num" w:pos="4320"/>
+        </w:tabs>
+        <w:ind w:left="4320" w:hanging="360"/>
+      </w:pPr>
+      <w:rPr>
+        <w:rFonts w:ascii="Wingdings" w:hAnsi="Wingdings" w:hint="default"/>
+        <w:sz w:val="20"/>
+      </w:rPr>
+    </w:lvl>
+    <w:lvl w:ilvl="6" w:tentative="1">
+      <w:start w:val="1"/>
+      <w:numFmt w:val="bullet"/>
+      <w:lvlText w:val=""/>
+      <w:lvlJc w:val="left"/>
+      <w:pPr>
+        <w:tabs>
+          <w:tab w:val="num" w:pos="5040"/>
+        </w:tabs>
+        <w:ind w:left="5040" w:hanging="360"/>
+      </w:pPr>
+      <w:rPr>
+        <w:rFonts w:ascii="Wingdings" w:hAnsi="Wingdings" w:hint="default"/>
+        <w:sz w:val="20"/>
+      </w:rPr>
+    </w:lvl>
+    <w:lvl w:ilvl="7" w:tentative="1">
+      <w:start w:val="1"/>
+      <w:numFmt w:val="bullet"/>
+      <w:lvlText w:val=""/>
+      <w:lvlJc w:val="left"/>
+      <w:pPr>
+        <w:tabs>
+          <w:tab w:val="num" w:pos="5760"/>
+        </w:tabs>
+        <w:ind w:left="5760" w:hanging="360"/>
+      </w:pPr>
+      <w:rPr>
+        <w:rFonts w:ascii="Wingdings" w:hAnsi="Wingdings" w:hint="default"/>
+        <w:sz w:val="20"/>
+      </w:rPr>
+    </w:lvl>
+    <w:lvl w:ilvl="8" w:tentative="1">
+      <w:start w:val="1"/>
+      <w:numFmt w:val="bullet"/>
+      <w:lvlText w:val=""/>
+      <w:lvlJc w:val="left"/>
+      <w:pPr>
+        <w:tabs>
+          <w:tab w:val="num" w:pos="6480"/>
+        </w:tabs>
+        <w:ind w:left="6480" w:hanging="360"/>
+      </w:pPr>
+      <w:rPr>
+        <w:rFonts w:ascii="Wingdings" w:hAnsi="Wingdings" w:hint="default"/>
+        <w:sz w:val="20"/>
+      </w:rPr>
+    </w:lvl>
+  </w:abstractNum>
+  <w:abstractNum w:abstractNumId="30" w15:restartNumberingAfterBreak="0">
+    <w:nsid w:val="5D1A6C9B"/>
+    <w:multiLevelType w:val="multilevel"/>
+    <w:tmpl w:val="94E0E586"/>
+    <w:lvl w:ilvl="0">
+      <w:start w:val="1"/>
+      <w:numFmt w:val="bullet"/>
+      <w:lvlText w:val=""/>
+      <w:lvlJc w:val="left"/>
+      <w:pPr>
+        <w:tabs>
+          <w:tab w:val="num" w:pos="720"/>
+        </w:tabs>
+        <w:ind w:left="720" w:hanging="360"/>
+      </w:pPr>
+      <w:rPr>
+        <w:rFonts w:ascii="Symbol" w:hAnsi="Symbol" w:hint="default"/>
+        <w:sz w:val="20"/>
+      </w:rPr>
+    </w:lvl>
+    <w:lvl w:ilvl="1">
+      <w:start w:val="1"/>
+      <w:numFmt w:val="bullet"/>
+      <w:lvlText w:val="o"/>
+      <w:lvlJc w:val="left"/>
+      <w:pPr>
+        <w:tabs>
+          <w:tab w:val="num" w:pos="1440"/>
+        </w:tabs>
+        <w:ind w:left="1440" w:hanging="360"/>
+      </w:pPr>
+      <w:rPr>
+        <w:rFonts w:ascii="Courier New" w:hAnsi="Courier New" w:hint="default"/>
+        <w:sz w:val="20"/>
+      </w:rPr>
+    </w:lvl>
+    <w:lvl w:ilvl="2" w:tentative="1">
+      <w:start w:val="1"/>
+      <w:numFmt w:val="bullet"/>
+      <w:lvlText w:val=""/>
+      <w:lvlJc w:val="left"/>
+      <w:pPr>
+        <w:tabs>
+          <w:tab w:val="num" w:pos="2160"/>
+        </w:tabs>
+        <w:ind w:left="2160" w:hanging="360"/>
+      </w:pPr>
+      <w:rPr>
+        <w:rFonts w:ascii="Wingdings" w:hAnsi="Wingdings" w:hint="default"/>
+        <w:sz w:val="20"/>
+      </w:rPr>
+    </w:lvl>
+    <w:lvl w:ilvl="3" w:tentative="1">
+      <w:start w:val="1"/>
+      <w:numFmt w:val="bullet"/>
+      <w:lvlText w:val=""/>
+      <w:lvlJc w:val="left"/>
+      <w:pPr>
+        <w:tabs>
+          <w:tab w:val="num" w:pos="2880"/>
+        </w:tabs>
+        <w:ind w:left="2880" w:hanging="360"/>
+      </w:pPr>
+      <w:rPr>
+        <w:rFonts w:ascii="Wingdings" w:hAnsi="Wingdings" w:hint="default"/>
+        <w:sz w:val="20"/>
+      </w:rPr>
+    </w:lvl>
+    <w:lvl w:ilvl="4" w:tentative="1">
+      <w:start w:val="1"/>
+      <w:numFmt w:val="bullet"/>
+      <w:lvlText w:val=""/>
+      <w:lvlJc w:val="left"/>
+      <w:pPr>
+        <w:tabs>
+          <w:tab w:val="num" w:pos="3600"/>
+        </w:tabs>
+        <w:ind w:left="3600" w:hanging="360"/>
+      </w:pPr>
+      <w:rPr>
+        <w:rFonts w:ascii="Wingdings" w:hAnsi="Wingdings" w:hint="default"/>
+        <w:sz w:val="20"/>
+      </w:rPr>
+    </w:lvl>
+    <w:lvl w:ilvl="5" w:tentative="1">
+      <w:start w:val="1"/>
+      <w:numFmt w:val="bullet"/>
+      <w:lvlText w:val=""/>
+      <w:lvlJc w:val="left"/>
+      <w:pPr>
+        <w:tabs>
+          <w:tab w:val="num" w:pos="4320"/>
+        </w:tabs>
+        <w:ind w:left="4320" w:hanging="360"/>
+      </w:pPr>
+      <w:rPr>
+        <w:rFonts w:ascii="Wingdings" w:hAnsi="Wingdings" w:hint="default"/>
+        <w:sz w:val="20"/>
+      </w:rPr>
+    </w:lvl>
+    <w:lvl w:ilvl="6" w:tentative="1">
+      <w:start w:val="1"/>
+      <w:numFmt w:val="bullet"/>
+      <w:lvlText w:val=""/>
+      <w:lvlJc w:val="left"/>
+      <w:pPr>
+        <w:tabs>
+          <w:tab w:val="num" w:pos="5040"/>
+        </w:tabs>
+        <w:ind w:left="5040" w:hanging="360"/>
+      </w:pPr>
+      <w:rPr>
+        <w:rFonts w:ascii="Wingdings" w:hAnsi="Wingdings" w:hint="default"/>
+        <w:sz w:val="20"/>
+      </w:rPr>
+    </w:lvl>
+    <w:lvl w:ilvl="7" w:tentative="1">
+      <w:start w:val="1"/>
+      <w:numFmt w:val="bullet"/>
+      <w:lvlText w:val=""/>
+      <w:lvlJc w:val="left"/>
+      <w:pPr>
+        <w:tabs>
+          <w:tab w:val="num" w:pos="5760"/>
+        </w:tabs>
+        <w:ind w:left="5760" w:hanging="360"/>
+      </w:pPr>
+      <w:rPr>
+        <w:rFonts w:ascii="Wingdings" w:hAnsi="Wingdings" w:hint="default"/>
+        <w:sz w:val="20"/>
+      </w:rPr>
+    </w:lvl>
+    <w:lvl w:ilvl="8" w:tentative="1">
+      <w:start w:val="1"/>
+      <w:numFmt w:val="bullet"/>
+      <w:lvlText w:val=""/>
+      <w:lvlJc w:val="left"/>
+      <w:pPr>
+        <w:tabs>
+          <w:tab w:val="num" w:pos="6480"/>
+        </w:tabs>
+        <w:ind w:left="6480" w:hanging="360"/>
+      </w:pPr>
+      <w:rPr>
+        <w:rFonts w:ascii="Wingdings" w:hAnsi="Wingdings" w:hint="default"/>
+        <w:sz w:val="20"/>
+      </w:rPr>
+    </w:lvl>
+  </w:abstractNum>
+  <w:abstractNum w:abstractNumId="31" w15:restartNumberingAfterBreak="0">
     <w:nsid w:val="5E0103FA"/>
     <w:multiLevelType w:val="multilevel"/>
     <w:tmpl w:val="8C8681E6"/>
@@ -5582,7 +6065,156 @@
       </w:rPr>
     </w:lvl>
   </w:abstractNum>
-  <w:abstractNum w:abstractNumId="25" w15:restartNumberingAfterBreak="0">
+  <w:abstractNum w:abstractNumId="32" w15:restartNumberingAfterBreak="0">
+    <w:nsid w:val="600B54C2"/>
+    <w:multiLevelType w:val="multilevel"/>
+    <w:tmpl w:val="A21CA954"/>
+    <w:lvl w:ilvl="0">
+      <w:start w:val="1"/>
+      <w:numFmt w:val="bullet"/>
+      <w:lvlText w:val=""/>
+      <w:lvlJc w:val="left"/>
+      <w:pPr>
+        <w:tabs>
+          <w:tab w:val="num" w:pos="720"/>
+        </w:tabs>
+        <w:ind w:left="720" w:hanging="360"/>
+      </w:pPr>
+      <w:rPr>
+        <w:rFonts w:ascii="Symbol" w:hAnsi="Symbol" w:hint="default"/>
+        <w:sz w:val="20"/>
+      </w:rPr>
+    </w:lvl>
+    <w:lvl w:ilvl="1" w:tentative="1">
+      <w:start w:val="1"/>
+      <w:numFmt w:val="bullet"/>
+      <w:lvlText w:val="o"/>
+      <w:lvlJc w:val="left"/>
+      <w:pPr>
+        <w:tabs>
+          <w:tab w:val="num" w:pos="1440"/>
+        </w:tabs>
+        <w:ind w:left="1440" w:hanging="360"/>
+      </w:pPr>
+      <w:rPr>
+        <w:rFonts w:ascii="Courier New" w:hAnsi="Courier New" w:hint="default"/>
+        <w:sz w:val="20"/>
+      </w:rPr>
+    </w:lvl>
+    <w:lvl w:ilvl="2" w:tentative="1">
+      <w:start w:val="1"/>
+      <w:numFmt w:val="bullet"/>
+      <w:lvlText w:val=""/>
+      <w:lvlJc w:val="left"/>
+      <w:pPr>
+        <w:tabs>
+          <w:tab w:val="num" w:pos="2160"/>
+        </w:tabs>
+        <w:ind w:left="2160" w:hanging="360"/>
+      </w:pPr>
+      <w:rPr>
+        <w:rFonts w:ascii="Wingdings" w:hAnsi="Wingdings" w:hint="default"/>
+        <w:sz w:val="20"/>
+      </w:rPr>
+    </w:lvl>
+    <w:lvl w:ilvl="3" w:tentative="1">
+      <w:start w:val="1"/>
+      <w:numFmt w:val="bullet"/>
+      <w:lvlText w:val=""/>
+      <w:lvlJc w:val="left"/>
+      <w:pPr>
+        <w:tabs>
+          <w:tab w:val="num" w:pos="2880"/>
+        </w:tabs>
+        <w:ind w:left="2880" w:hanging="360"/>
+      </w:pPr>
+      <w:rPr>
+        <w:rFonts w:ascii="Wingdings" w:hAnsi="Wingdings" w:hint="default"/>
+        <w:sz w:val="20"/>
+      </w:rPr>
+    </w:lvl>
+    <w:lvl w:ilvl="4" w:tentative="1">
+      <w:start w:val="1"/>
+      <w:numFmt w:val="bullet"/>
+      <w:lvlText w:val=""/>
+      <w:lvlJc w:val="left"/>
+      <w:pPr>
+        <w:tabs>
+          <w:tab w:val="num" w:pos="3600"/>
+        </w:tabs>
+        <w:ind w:left="3600" w:hanging="360"/>
+      </w:pPr>
+      <w:rPr>
+        <w:rFonts w:ascii="Wingdings" w:hAnsi="Wingdings" w:hint="default"/>
+        <w:sz w:val="20"/>
+      </w:rPr>
+    </w:lvl>
+    <w:lvl w:ilvl="5" w:tentative="1">
+      <w:start w:val="1"/>
+      <w:numFmt w:val="bullet"/>
+      <w:lvlText w:val=""/>
+      <w:lvlJc w:val="left"/>
+      <w:pPr>
+        <w:tabs>
+          <w:tab w:val="num" w:pos="4320"/>
+        </w:tabs>
+        <w:ind w:left="4320" w:hanging="360"/>
+      </w:pPr>
+      <w:rPr>
+        <w:rFonts w:ascii="Wingdings" w:hAnsi="Wingdings" w:hint="default"/>
+        <w:sz w:val="20"/>
+      </w:rPr>
+    </w:lvl>
+    <w:lvl w:ilvl="6" w:tentative="1">
+      <w:start w:val="1"/>
+      <w:numFmt w:val="bullet"/>
+      <w:lvlText w:val=""/>
+      <w:lvlJc w:val="left"/>
+      <w:pPr>
+        <w:tabs>
+          <w:tab w:val="num" w:pos="5040"/>
+        </w:tabs>
+        <w:ind w:left="5040" w:hanging="360"/>
+      </w:pPr>
+      <w:rPr>
+        <w:rFonts w:ascii="Wingdings" w:hAnsi="Wingdings" w:hint="default"/>
+        <w:sz w:val="20"/>
+      </w:rPr>
+    </w:lvl>
+    <w:lvl w:ilvl="7" w:tentative="1">
+      <w:start w:val="1"/>
+      <w:numFmt w:val="bullet"/>
+      <w:lvlText w:val=""/>
+      <w:lvlJc w:val="left"/>
+      <w:pPr>
+        <w:tabs>
+          <w:tab w:val="num" w:pos="5760"/>
+        </w:tabs>
+        <w:ind w:left="5760" w:hanging="360"/>
+      </w:pPr>
+      <w:rPr>
+        <w:rFonts w:ascii="Wingdings" w:hAnsi="Wingdings" w:hint="default"/>
+        <w:sz w:val="20"/>
+      </w:rPr>
+    </w:lvl>
+    <w:lvl w:ilvl="8" w:tentative="1">
+      <w:start w:val="1"/>
+      <w:numFmt w:val="bullet"/>
+      <w:lvlText w:val=""/>
+      <w:lvlJc w:val="left"/>
+      <w:pPr>
+        <w:tabs>
+          <w:tab w:val="num" w:pos="6480"/>
+        </w:tabs>
+        <w:ind w:left="6480" w:hanging="360"/>
+      </w:pPr>
+      <w:rPr>
+        <w:rFonts w:ascii="Wingdings" w:hAnsi="Wingdings" w:hint="default"/>
+        <w:sz w:val="20"/>
+      </w:rPr>
+    </w:lvl>
+  </w:abstractNum>
+  <w:abstractNum w:abstractNumId="33" w15:restartNumberingAfterBreak="0">
     <w:nsid w:val="60612F7D"/>
     <w:multiLevelType w:val="multilevel"/>
     <w:tmpl w:val="0C989EFE"/>
@@ -5731,7 +6363,305 @@
       </w:rPr>
     </w:lvl>
   </w:abstractNum>
-  <w:abstractNum w:abstractNumId="26" w15:restartNumberingAfterBreak="0">
+  <w:abstractNum w:abstractNumId="34" w15:restartNumberingAfterBreak="0">
+    <w:nsid w:val="62385367"/>
+    <w:multiLevelType w:val="multilevel"/>
+    <w:tmpl w:val="BCEC575E"/>
+    <w:lvl w:ilvl="0">
+      <w:start w:val="1"/>
+      <w:numFmt w:val="bullet"/>
+      <w:lvlText w:val=""/>
+      <w:lvlJc w:val="left"/>
+      <w:pPr>
+        <w:tabs>
+          <w:tab w:val="num" w:pos="720"/>
+        </w:tabs>
+        <w:ind w:left="720" w:hanging="360"/>
+      </w:pPr>
+      <w:rPr>
+        <w:rFonts w:ascii="Symbol" w:hAnsi="Symbol" w:hint="default"/>
+        <w:sz w:val="20"/>
+      </w:rPr>
+    </w:lvl>
+    <w:lvl w:ilvl="1" w:tentative="1">
+      <w:start w:val="1"/>
+      <w:numFmt w:val="bullet"/>
+      <w:lvlText w:val="o"/>
+      <w:lvlJc w:val="left"/>
+      <w:pPr>
+        <w:tabs>
+          <w:tab w:val="num" w:pos="1440"/>
+        </w:tabs>
+        <w:ind w:left="1440" w:hanging="360"/>
+      </w:pPr>
+      <w:rPr>
+        <w:rFonts w:ascii="Courier New" w:hAnsi="Courier New" w:hint="default"/>
+        <w:sz w:val="20"/>
+      </w:rPr>
+    </w:lvl>
+    <w:lvl w:ilvl="2" w:tentative="1">
+      <w:start w:val="1"/>
+      <w:numFmt w:val="bullet"/>
+      <w:lvlText w:val=""/>
+      <w:lvlJc w:val="left"/>
+      <w:pPr>
+        <w:tabs>
+          <w:tab w:val="num" w:pos="2160"/>
+        </w:tabs>
+        <w:ind w:left="2160" w:hanging="360"/>
+      </w:pPr>
+      <w:rPr>
+        <w:rFonts w:ascii="Wingdings" w:hAnsi="Wingdings" w:hint="default"/>
+        <w:sz w:val="20"/>
+      </w:rPr>
+    </w:lvl>
+    <w:lvl w:ilvl="3" w:tentative="1">
+      <w:start w:val="1"/>
+      <w:numFmt w:val="bullet"/>
+      <w:lvlText w:val=""/>
+      <w:lvlJc w:val="left"/>
+      <w:pPr>
+        <w:tabs>
+          <w:tab w:val="num" w:pos="2880"/>
+        </w:tabs>
+        <w:ind w:left="2880" w:hanging="360"/>
+      </w:pPr>
+      <w:rPr>
+        <w:rFonts w:ascii="Wingdings" w:hAnsi="Wingdings" w:hint="default"/>
+        <w:sz w:val="20"/>
+      </w:rPr>
+    </w:lvl>
+    <w:lvl w:ilvl="4" w:tentative="1">
+      <w:start w:val="1"/>
+      <w:numFmt w:val="bullet"/>
+      <w:lvlText w:val=""/>
+      <w:lvlJc w:val="left"/>
+      <w:pPr>
+        <w:tabs>
+          <w:tab w:val="num" w:pos="3600"/>
+        </w:tabs>
+        <w:ind w:left="3600" w:hanging="360"/>
+      </w:pPr>
+      <w:rPr>
+        <w:rFonts w:ascii="Wingdings" w:hAnsi="Wingdings" w:hint="default"/>
+        <w:sz w:val="20"/>
+      </w:rPr>
+    </w:lvl>
+    <w:lvl w:ilvl="5" w:tentative="1">
+      <w:start w:val="1"/>
+      <w:numFmt w:val="bullet"/>
+      <w:lvlText w:val=""/>
+      <w:lvlJc w:val="left"/>
+      <w:pPr>
+        <w:tabs>
+          <w:tab w:val="num" w:pos="4320"/>
+        </w:tabs>
+        <w:ind w:left="4320" w:hanging="360"/>
+      </w:pPr>
+      <w:rPr>
+        <w:rFonts w:ascii="Wingdings" w:hAnsi="Wingdings" w:hint="default"/>
+        <w:sz w:val="20"/>
+      </w:rPr>
+    </w:lvl>
+    <w:lvl w:ilvl="6" w:tentative="1">
+      <w:start w:val="1"/>
+      <w:numFmt w:val="bullet"/>
+      <w:lvlText w:val=""/>
+      <w:lvlJc w:val="left"/>
+      <w:pPr>
+        <w:tabs>
+          <w:tab w:val="num" w:pos="5040"/>
+        </w:tabs>
+        <w:ind w:left="5040" w:hanging="360"/>
+      </w:pPr>
+      <w:rPr>
+        <w:rFonts w:ascii="Wingdings" w:hAnsi="Wingdings" w:hint="default"/>
+        <w:sz w:val="20"/>
+      </w:rPr>
+    </w:lvl>
+    <w:lvl w:ilvl="7" w:tentative="1">
+      <w:start w:val="1"/>
+      <w:numFmt w:val="bullet"/>
+      <w:lvlText w:val=""/>
+      <w:lvlJc w:val="left"/>
+      <w:pPr>
+        <w:tabs>
+          <w:tab w:val="num" w:pos="5760"/>
+        </w:tabs>
+        <w:ind w:left="5760" w:hanging="360"/>
+      </w:pPr>
+      <w:rPr>
+        <w:rFonts w:ascii="Wingdings" w:hAnsi="Wingdings" w:hint="default"/>
+        <w:sz w:val="20"/>
+      </w:rPr>
+    </w:lvl>
+    <w:lvl w:ilvl="8" w:tentative="1">
+      <w:start w:val="1"/>
+      <w:numFmt w:val="bullet"/>
+      <w:lvlText w:val=""/>
+      <w:lvlJc w:val="left"/>
+      <w:pPr>
+        <w:tabs>
+          <w:tab w:val="num" w:pos="6480"/>
+        </w:tabs>
+        <w:ind w:left="6480" w:hanging="360"/>
+      </w:pPr>
+      <w:rPr>
+        <w:rFonts w:ascii="Wingdings" w:hAnsi="Wingdings" w:hint="default"/>
+        <w:sz w:val="20"/>
+      </w:rPr>
+    </w:lvl>
+  </w:abstractNum>
+  <w:abstractNum w:abstractNumId="35" w15:restartNumberingAfterBreak="0">
+    <w:nsid w:val="64874D00"/>
+    <w:multiLevelType w:val="multilevel"/>
+    <w:tmpl w:val="5B46032A"/>
+    <w:lvl w:ilvl="0">
+      <w:start w:val="1"/>
+      <w:numFmt w:val="bullet"/>
+      <w:lvlText w:val=""/>
+      <w:lvlJc w:val="left"/>
+      <w:pPr>
+        <w:tabs>
+          <w:tab w:val="num" w:pos="720"/>
+        </w:tabs>
+        <w:ind w:left="720" w:hanging="360"/>
+      </w:pPr>
+      <w:rPr>
+        <w:rFonts w:ascii="Symbol" w:hAnsi="Symbol" w:hint="default"/>
+        <w:sz w:val="20"/>
+      </w:rPr>
+    </w:lvl>
+    <w:lvl w:ilvl="1" w:tentative="1">
+      <w:start w:val="1"/>
+      <w:numFmt w:val="bullet"/>
+      <w:lvlText w:val="o"/>
+      <w:lvlJc w:val="left"/>
+      <w:pPr>
+        <w:tabs>
+          <w:tab w:val="num" w:pos="1440"/>
+        </w:tabs>
+        <w:ind w:left="1440" w:hanging="360"/>
+      </w:pPr>
+      <w:rPr>
+        <w:rFonts w:ascii="Courier New" w:hAnsi="Courier New" w:hint="default"/>
+        <w:sz w:val="20"/>
+      </w:rPr>
+    </w:lvl>
+    <w:lvl w:ilvl="2" w:tentative="1">
+      <w:start w:val="1"/>
+      <w:numFmt w:val="bullet"/>
+      <w:lvlText w:val=""/>
+      <w:lvlJc w:val="left"/>
+      <w:pPr>
+        <w:tabs>
+          <w:tab w:val="num" w:pos="2160"/>
+        </w:tabs>
+        <w:ind w:left="2160" w:hanging="360"/>
+      </w:pPr>
+      <w:rPr>
+        <w:rFonts w:ascii="Wingdings" w:hAnsi="Wingdings" w:hint="default"/>
+        <w:sz w:val="20"/>
+      </w:rPr>
+    </w:lvl>
+    <w:lvl w:ilvl="3" w:tentative="1">
+      <w:start w:val="1"/>
+      <w:numFmt w:val="bullet"/>
+      <w:lvlText w:val=""/>
+      <w:lvlJc w:val="left"/>
+      <w:pPr>
+        <w:tabs>
+          <w:tab w:val="num" w:pos="2880"/>
+        </w:tabs>
+        <w:ind w:left="2880" w:hanging="360"/>
+      </w:pPr>
+      <w:rPr>
+        <w:rFonts w:ascii="Wingdings" w:hAnsi="Wingdings" w:hint="default"/>
+        <w:sz w:val="20"/>
+      </w:rPr>
+    </w:lvl>
+    <w:lvl w:ilvl="4" w:tentative="1">
+      <w:start w:val="1"/>
+      <w:numFmt w:val="bullet"/>
+      <w:lvlText w:val=""/>
+      <w:lvlJc w:val="left"/>
+      <w:pPr>
+        <w:tabs>
+          <w:tab w:val="num" w:pos="3600"/>
+        </w:tabs>
+        <w:ind w:left="3600" w:hanging="360"/>
+      </w:pPr>
+      <w:rPr>
+        <w:rFonts w:ascii="Wingdings" w:hAnsi="Wingdings" w:hint="default"/>
+        <w:sz w:val="20"/>
+      </w:rPr>
+    </w:lvl>
+    <w:lvl w:ilvl="5" w:tentative="1">
+      <w:start w:val="1"/>
+      <w:numFmt w:val="bullet"/>
+      <w:lvlText w:val=""/>
+      <w:lvlJc w:val="left"/>
+      <w:pPr>
+        <w:tabs>
+          <w:tab w:val="num" w:pos="4320"/>
+        </w:tabs>
+        <w:ind w:left="4320" w:hanging="360"/>
+      </w:pPr>
+      <w:rPr>
+        <w:rFonts w:ascii="Wingdings" w:hAnsi="Wingdings" w:hint="default"/>
+        <w:sz w:val="20"/>
+      </w:rPr>
+    </w:lvl>
+    <w:lvl w:ilvl="6" w:tentative="1">
+      <w:start w:val="1"/>
+      <w:numFmt w:val="bullet"/>
+      <w:lvlText w:val=""/>
+      <w:lvlJc w:val="left"/>
+      <w:pPr>
+        <w:tabs>
+          <w:tab w:val="num" w:pos="5040"/>
+        </w:tabs>
+        <w:ind w:left="5040" w:hanging="360"/>
+      </w:pPr>
+      <w:rPr>
+        <w:rFonts w:ascii="Wingdings" w:hAnsi="Wingdings" w:hint="default"/>
+        <w:sz w:val="20"/>
+      </w:rPr>
+    </w:lvl>
+    <w:lvl w:ilvl="7" w:tentative="1">
+      <w:start w:val="1"/>
+      <w:numFmt w:val="bullet"/>
+      <w:lvlText w:val=""/>
+      <w:lvlJc w:val="left"/>
+      <w:pPr>
+        <w:tabs>
+          <w:tab w:val="num" w:pos="5760"/>
+        </w:tabs>
+        <w:ind w:left="5760" w:hanging="360"/>
+      </w:pPr>
+      <w:rPr>
+        <w:rFonts w:ascii="Wingdings" w:hAnsi="Wingdings" w:hint="default"/>
+        <w:sz w:val="20"/>
+      </w:rPr>
+    </w:lvl>
+    <w:lvl w:ilvl="8" w:tentative="1">
+      <w:start w:val="1"/>
+      <w:numFmt w:val="bullet"/>
+      <w:lvlText w:val=""/>
+      <w:lvlJc w:val="left"/>
+      <w:pPr>
+        <w:tabs>
+          <w:tab w:val="num" w:pos="6480"/>
+        </w:tabs>
+        <w:ind w:left="6480" w:hanging="360"/>
+      </w:pPr>
+      <w:rPr>
+        <w:rFonts w:ascii="Wingdings" w:hAnsi="Wingdings" w:hint="default"/>
+        <w:sz w:val="20"/>
+      </w:rPr>
+    </w:lvl>
+  </w:abstractNum>
+  <w:abstractNum w:abstractNumId="36" w15:restartNumberingAfterBreak="0">
     <w:nsid w:val="66784FE5"/>
     <w:multiLevelType w:val="multilevel"/>
     <w:tmpl w:val="850CC12E"/>
@@ -5880,7 +6810,7 @@
       </w:rPr>
     </w:lvl>
   </w:abstractNum>
-  <w:abstractNum w:abstractNumId="27" w15:restartNumberingAfterBreak="0">
+  <w:abstractNum w:abstractNumId="37" w15:restartNumberingAfterBreak="0">
     <w:nsid w:val="681E0A4E"/>
     <w:multiLevelType w:val="multilevel"/>
     <w:tmpl w:val="FC587666"/>
@@ -6029,7 +6959,7 @@
       </w:rPr>
     </w:lvl>
   </w:abstractNum>
-  <w:abstractNum w:abstractNumId="28" w15:restartNumberingAfterBreak="0">
+  <w:abstractNum w:abstractNumId="38" w15:restartNumberingAfterBreak="0">
     <w:nsid w:val="6A5D3DBD"/>
     <w:multiLevelType w:val="multilevel"/>
     <w:tmpl w:val="9CAAA892"/>
@@ -6178,7 +7108,7 @@
       </w:rPr>
     </w:lvl>
   </w:abstractNum>
-  <w:abstractNum w:abstractNumId="29" w15:restartNumberingAfterBreak="0">
+  <w:abstractNum w:abstractNumId="39" w15:restartNumberingAfterBreak="0">
     <w:nsid w:val="70203D85"/>
     <w:multiLevelType w:val="multilevel"/>
     <w:tmpl w:val="9FDAEFEA"/>
@@ -6327,7 +7257,7 @@
       </w:rPr>
     </w:lvl>
   </w:abstractNum>
-  <w:abstractNum w:abstractNumId="30" w15:restartNumberingAfterBreak="0">
+  <w:abstractNum w:abstractNumId="40" w15:restartNumberingAfterBreak="0">
     <w:nsid w:val="72986F3D"/>
     <w:multiLevelType w:val="multilevel"/>
     <w:tmpl w:val="A5648190"/>
@@ -6476,7 +7406,7 @@
       </w:rPr>
     </w:lvl>
   </w:abstractNum>
-  <w:abstractNum w:abstractNumId="31" w15:restartNumberingAfterBreak="0">
+  <w:abstractNum w:abstractNumId="41" w15:restartNumberingAfterBreak="0">
     <w:nsid w:val="73F5550F"/>
     <w:multiLevelType w:val="multilevel"/>
     <w:tmpl w:val="D76A97B6"/>
@@ -6625,7 +7555,7 @@
       </w:rPr>
     </w:lvl>
   </w:abstractNum>
-  <w:abstractNum w:abstractNumId="32" w15:restartNumberingAfterBreak="0">
+  <w:abstractNum w:abstractNumId="42" w15:restartNumberingAfterBreak="0">
     <w:nsid w:val="75825305"/>
     <w:multiLevelType w:val="multilevel"/>
     <w:tmpl w:val="70F00644"/>
@@ -6774,7 +7704,7 @@
       </w:rPr>
     </w:lvl>
   </w:abstractNum>
-  <w:abstractNum w:abstractNumId="33" w15:restartNumberingAfterBreak="0">
+  <w:abstractNum w:abstractNumId="43" w15:restartNumberingAfterBreak="0">
     <w:nsid w:val="76544B87"/>
     <w:multiLevelType w:val="multilevel"/>
     <w:tmpl w:val="597C51BC"/>
@@ -6923,7 +7853,7 @@
       </w:rPr>
     </w:lvl>
   </w:abstractNum>
-  <w:abstractNum w:abstractNumId="34" w15:restartNumberingAfterBreak="0">
+  <w:abstractNum w:abstractNumId="44" w15:restartNumberingAfterBreak="0">
     <w:nsid w:val="77F11AAB"/>
     <w:multiLevelType w:val="multilevel"/>
     <w:tmpl w:val="725C9156"/>
@@ -7072,7 +8002,7 @@
       </w:rPr>
     </w:lvl>
   </w:abstractNum>
-  <w:abstractNum w:abstractNumId="35" w15:restartNumberingAfterBreak="0">
+  <w:abstractNum w:abstractNumId="45" w15:restartNumberingAfterBreak="0">
     <w:nsid w:val="7A487232"/>
     <w:multiLevelType w:val="multilevel"/>
     <w:tmpl w:val="9202F3DE"/>
@@ -7221,7 +8151,7 @@
       </w:rPr>
     </w:lvl>
   </w:abstractNum>
-  <w:abstractNum w:abstractNumId="36" w15:restartNumberingAfterBreak="0">
+  <w:abstractNum w:abstractNumId="46" w15:restartNumberingAfterBreak="0">
     <w:nsid w:val="7B9F6028"/>
     <w:multiLevelType w:val="multilevel"/>
     <w:tmpl w:val="4EC44170"/>
@@ -7371,25 +8301,25 @@
     </w:lvl>
   </w:abstractNum>
   <w:num w:numId="1" w16cid:durableId="1696493986">
+    <w:abstractNumId w:val="13"/>
+  </w:num>
+  <w:num w:numId="2" w16cid:durableId="321392518">
+    <w:abstractNumId w:val="17"/>
+  </w:num>
+  <w:num w:numId="3" w16cid:durableId="37558272">
+    <w:abstractNumId w:val="22"/>
+  </w:num>
+  <w:num w:numId="4" w16cid:durableId="1751077584">
+    <w:abstractNumId w:val="18"/>
+  </w:num>
+  <w:num w:numId="5" w16cid:durableId="70859970">
+    <w:abstractNumId w:val="40"/>
+  </w:num>
+  <w:num w:numId="6" w16cid:durableId="2114855112">
     <w:abstractNumId w:val="10"/>
   </w:num>
-  <w:num w:numId="2" w16cid:durableId="321392518">
-    <w:abstractNumId w:val="14"/>
-  </w:num>
-  <w:num w:numId="3" w16cid:durableId="37558272">
-    <w:abstractNumId w:val="19"/>
-  </w:num>
-  <w:num w:numId="4" w16cid:durableId="1751077584">
-    <w:abstractNumId w:val="15"/>
-  </w:num>
-  <w:num w:numId="5" w16cid:durableId="70859970">
-    <w:abstractNumId w:val="30"/>
-  </w:num>
-  <w:num w:numId="6" w16cid:durableId="2114855112">
-    <w:abstractNumId w:val="8"/>
-  </w:num>
   <w:num w:numId="7" w16cid:durableId="1269653586">
-    <w:abstractNumId w:val="21"/>
+    <w:abstractNumId w:val="24"/>
   </w:num>
   <w:num w:numId="8" w16cid:durableId="2004888897">
     <w:abstractNumId w:val="2"/>
@@ -7398,88 +8328,118 @@
     <w:abstractNumId w:val="0"/>
   </w:num>
   <w:num w:numId="10" w16cid:durableId="1565334222">
-    <w:abstractNumId w:val="26"/>
+    <w:abstractNumId w:val="36"/>
   </w:num>
   <w:num w:numId="11" w16cid:durableId="1280382828">
-    <w:abstractNumId w:val="31"/>
+    <w:abstractNumId w:val="41"/>
   </w:num>
   <w:num w:numId="12" w16cid:durableId="329602477">
-    <w:abstractNumId w:val="17"/>
+    <w:abstractNumId w:val="20"/>
   </w:num>
   <w:num w:numId="13" w16cid:durableId="1873414510">
     <w:abstractNumId w:val="3"/>
   </w:num>
   <w:num w:numId="14" w16cid:durableId="1607810487">
+    <w:abstractNumId w:val="37"/>
+  </w:num>
+  <w:num w:numId="15" w16cid:durableId="1597056861">
+    <w:abstractNumId w:val="31"/>
+  </w:num>
+  <w:num w:numId="16" w16cid:durableId="792212348">
+    <w:abstractNumId w:val="21"/>
+  </w:num>
+  <w:num w:numId="17" w16cid:durableId="1026910845">
+    <w:abstractNumId w:val="38"/>
+  </w:num>
+  <w:num w:numId="18" w16cid:durableId="1551458793">
+    <w:abstractNumId w:val="46"/>
+  </w:num>
+  <w:num w:numId="19" w16cid:durableId="164788238">
+    <w:abstractNumId w:val="44"/>
+  </w:num>
+  <w:num w:numId="20" w16cid:durableId="1380738058">
+    <w:abstractNumId w:val="39"/>
+  </w:num>
+  <w:num w:numId="21" w16cid:durableId="1397164055">
+    <w:abstractNumId w:val="14"/>
+  </w:num>
+  <w:num w:numId="22" w16cid:durableId="511140504">
+    <w:abstractNumId w:val="6"/>
+  </w:num>
+  <w:num w:numId="23" w16cid:durableId="37290862">
+    <w:abstractNumId w:val="19"/>
+  </w:num>
+  <w:num w:numId="24" w16cid:durableId="298076422">
     <w:abstractNumId w:val="27"/>
   </w:num>
-  <w:num w:numId="15" w16cid:durableId="1597056861">
-    <w:abstractNumId w:val="24"/>
+  <w:num w:numId="25" w16cid:durableId="1089229899">
+    <w:abstractNumId w:val="15"/>
   </w:num>
-  <w:num w:numId="16" w16cid:durableId="792212348">
-    <w:abstractNumId w:val="18"/>
+  <w:num w:numId="26" w16cid:durableId="1882857753">
+    <w:abstractNumId w:val="12"/>
   </w:num>
-  <w:num w:numId="17" w16cid:durableId="1026910845">
-    <w:abstractNumId w:val="28"/>
+  <w:num w:numId="27" w16cid:durableId="1946770687">
+    <w:abstractNumId w:val="43"/>
   </w:num>
-  <w:num w:numId="18" w16cid:durableId="1551458793">
-    <w:abstractNumId w:val="36"/>
+  <w:num w:numId="28" w16cid:durableId="547885550">
+    <w:abstractNumId w:val="45"/>
   </w:num>
-  <w:num w:numId="19" w16cid:durableId="164788238">
-    <w:abstractNumId w:val="34"/>
+  <w:num w:numId="29" w16cid:durableId="86467750">
+    <w:abstractNumId w:val="7"/>
   </w:num>
-  <w:num w:numId="20" w16cid:durableId="1380738058">
-    <w:abstractNumId w:val="29"/>
+  <w:num w:numId="30" w16cid:durableId="1402021048">
+    <w:abstractNumId w:val="8"/>
   </w:num>
-  <w:num w:numId="21" w16cid:durableId="1397164055">
-    <w:abstractNumId w:val="11"/>
+  <w:num w:numId="31" w16cid:durableId="101725417">
+    <w:abstractNumId w:val="33"/>
   </w:num>
-  <w:num w:numId="22" w16cid:durableId="511140504">
+  <w:num w:numId="32" w16cid:durableId="435830559">
     <w:abstractNumId w:val="5"/>
   </w:num>
-  <w:num w:numId="23" w16cid:durableId="37290862">
-    <w:abstractNumId w:val="16"/>
+  <w:num w:numId="33" w16cid:durableId="1877959541">
+    <w:abstractNumId w:val="42"/>
   </w:num>
-  <w:num w:numId="24" w16cid:durableId="298076422">
+  <w:num w:numId="34" w16cid:durableId="768041008">
     <w:abstractNumId w:val="23"/>
   </w:num>
-  <w:num w:numId="25" w16cid:durableId="1089229899">
-    <w:abstractNumId w:val="12"/>
-  </w:num>
-  <w:num w:numId="26" w16cid:durableId="1882857753">
-    <w:abstractNumId w:val="9"/>
-  </w:num>
-  <w:num w:numId="27" w16cid:durableId="1946770687">
-    <w:abstractNumId w:val="33"/>
-  </w:num>
-  <w:num w:numId="28" w16cid:durableId="547885550">
-    <w:abstractNumId w:val="35"/>
-  </w:num>
-  <w:num w:numId="29" w16cid:durableId="86467750">
-    <w:abstractNumId w:val="6"/>
-  </w:num>
-  <w:num w:numId="30" w16cid:durableId="1402021048">
-    <w:abstractNumId w:val="7"/>
-  </w:num>
-  <w:num w:numId="31" w16cid:durableId="101725417">
+  <w:num w:numId="35" w16cid:durableId="1865053151">
     <w:abstractNumId w:val="25"/>
-  </w:num>
-  <w:num w:numId="32" w16cid:durableId="435830559">
-    <w:abstractNumId w:val="4"/>
-  </w:num>
-  <w:num w:numId="33" w16cid:durableId="1877959541">
-    <w:abstractNumId w:val="32"/>
-  </w:num>
-  <w:num w:numId="34" w16cid:durableId="768041008">
-    <w:abstractNumId w:val="20"/>
-  </w:num>
-  <w:num w:numId="35" w16cid:durableId="1865053151">
-    <w:abstractNumId w:val="22"/>
   </w:num>
   <w:num w:numId="36" w16cid:durableId="860556236">
     <w:abstractNumId w:val="1"/>
   </w:num>
   <w:num w:numId="37" w16cid:durableId="686909707">
-    <w:abstractNumId w:val="13"/>
+    <w:abstractNumId w:val="16"/>
+  </w:num>
+  <w:num w:numId="38" w16cid:durableId="1850486750">
+    <w:abstractNumId w:val="35"/>
+  </w:num>
+  <w:num w:numId="39" w16cid:durableId="726415235">
+    <w:abstractNumId w:val="9"/>
+  </w:num>
+  <w:num w:numId="40" w16cid:durableId="77485004">
+    <w:abstractNumId w:val="30"/>
+  </w:num>
+  <w:num w:numId="41" w16cid:durableId="662438451">
+    <w:abstractNumId w:val="4"/>
+  </w:num>
+  <w:num w:numId="42" w16cid:durableId="1929342648">
+    <w:abstractNumId w:val="11"/>
+  </w:num>
+  <w:num w:numId="43" w16cid:durableId="136577899">
+    <w:abstractNumId w:val="34"/>
+  </w:num>
+  <w:num w:numId="44" w16cid:durableId="2077386781">
+    <w:abstractNumId w:val="28"/>
+  </w:num>
+  <w:num w:numId="45" w16cid:durableId="922227741">
+    <w:abstractNumId w:val="32"/>
+  </w:num>
+  <w:num w:numId="46" w16cid:durableId="479882736">
+    <w:abstractNumId w:val="26"/>
+  </w:num>
+  <w:num w:numId="47" w16cid:durableId="1095200654">
+    <w:abstractNumId w:val="29"/>
   </w:num>
 </w:numbering>
 </file>

</xml_diff>